<commit_message>
Update Casos de Uso & rand para random_int
</commit_message>
<xml_diff>
--- a/Relatorio/Engenharia/relatorioFinal.docx
+++ b/Relatorio/Engenharia/relatorioFinal.docx
@@ -171,8 +171,6 @@
           </wp:inline>
         </w:drawing>
       </w:r>
-      <w:bookmarkStart w:id="8" w:name="_GoBack"/>
-      <w:bookmarkEnd w:id="8"/>
       <w:r>
         <w:pict>
           <v:shape id="_x0000_s1048" o:spid="_x0000_s1048" o:spt="202" type="#_x0000_t202" style="position:absolute;left:0pt;margin-left:86.85pt;margin-top:296.2pt;height:271.3pt;width:394.8pt;z-index:251663360;mso-width-relative:page;mso-height-relative:page;" fillcolor="#FFFFFF" filled="f" stroked="f" coordsize="21600,21600">
@@ -393,7 +391,7 @@
                       <w:u w:val="single" w:color="auto"/>
                       <w:lang w:val="pt-PT"/>
                     </w:rPr>
-                    <w:t>10/12/2023</w:t>
+                    <w:t>09/01/2024</w:t>
                   </w:r>
                   <w:r>
                     <w:rPr>
@@ -651,7 +649,7 @@
         </w:p>
         <w:p>
           <w:pPr>
-            <w:pStyle w:val="11"/>
+            <w:pStyle w:val="8"/>
             <w:tabs>
               <w:tab w:val="right" w:leader="dot" w:pos="8306"/>
             </w:tabs>
@@ -705,7 +703,7 @@
         </w:p>
         <w:p>
           <w:pPr>
-            <w:pStyle w:val="11"/>
+            <w:pStyle w:val="8"/>
             <w:tabs>
               <w:tab w:val="right" w:leader="dot" w:pos="8306"/>
             </w:tabs>
@@ -750,7 +748,7 @@
         </w:p>
         <w:p>
           <w:pPr>
-            <w:pStyle w:val="11"/>
+            <w:pStyle w:val="8"/>
             <w:tabs>
               <w:tab w:val="right" w:leader="dot" w:pos="8306"/>
             </w:tabs>
@@ -795,7 +793,7 @@
         </w:p>
         <w:p>
           <w:pPr>
-            <w:pStyle w:val="11"/>
+            <w:pStyle w:val="8"/>
             <w:tabs>
               <w:tab w:val="right" w:leader="dot" w:pos="8306"/>
             </w:tabs>
@@ -840,7 +838,7 @@
         </w:p>
         <w:p>
           <w:pPr>
-            <w:pStyle w:val="11"/>
+            <w:pStyle w:val="8"/>
             <w:tabs>
               <w:tab w:val="right" w:leader="dot" w:pos="8306"/>
             </w:tabs>
@@ -885,7 +883,7 @@
         </w:p>
         <w:p>
           <w:pPr>
-            <w:pStyle w:val="11"/>
+            <w:pStyle w:val="8"/>
             <w:tabs>
               <w:tab w:val="right" w:leader="dot" w:pos="8306"/>
             </w:tabs>
@@ -930,7 +928,7 @@
         </w:p>
         <w:p>
           <w:pPr>
-            <w:pStyle w:val="11"/>
+            <w:pStyle w:val="8"/>
             <w:tabs>
               <w:tab w:val="right" w:leader="dot" w:pos="8306"/>
             </w:tabs>
@@ -1092,7 +1090,7 @@
     </w:p>
     <w:tbl>
       <w:tblPr>
-        <w:tblStyle w:val="10"/>
+        <w:tblStyle w:val="11"/>
         <w:tblW w:w="0" w:type="auto"/>
         <w:jc w:val="center"/>
         <w:tblBorders>
@@ -5299,6 +5297,226 @@
     </w:p>
     <w:p>
       <w:pPr>
+        <w:rPr>
+          <w:rFonts w:hint="default" w:ascii="Arial" w:hAnsi="Arial"/>
+          <w:b w:val="0"/>
+          <w:bCs w:val="0"/>
+          <w:lang w:val="pt-PT" w:eastAsia="zh-CN"/>
+        </w:rPr>
+      </w:pPr>
+    </w:p>
+    <w:p>
+      <w:pPr>
+        <w:numPr>
+          <w:ilvl w:val="0"/>
+          <w:numId w:val="2"/>
+        </w:numPr>
+        <w:ind w:left="420" w:leftChars="0" w:hanging="420" w:firstLineChars="0"/>
+        <w:rPr>
+          <w:rFonts w:hint="default" w:ascii="Arial" w:hAnsi="Arial" w:cs="Arial"/>
+          <w:lang w:val="pt-PT" w:eastAsia="zh-CN"/>
+        </w:rPr>
+      </w:pPr>
+      <w:r>
+        <w:rPr>
+          <w:rFonts w:hint="default" w:ascii="Arial" w:hAnsi="Arial" w:cs="Arial"/>
+          <w:lang w:val="pt-PT" w:eastAsia="zh-CN"/>
+        </w:rPr>
+        <w:t>48: Validar Email</w:t>
+      </w:r>
+    </w:p>
+    <w:p>
+      <w:pPr>
+        <w:numPr>
+          <w:ilvl w:val="0"/>
+          <w:numId w:val="0"/>
+        </w:numPr>
+        <w:ind w:leftChars="0"/>
+        <w:rPr>
+          <w:rFonts w:hint="default" w:ascii="Arial" w:hAnsi="Arial" w:cs="Arial"/>
+          <w:lang w:val="pt-PT" w:eastAsia="zh-CN"/>
+        </w:rPr>
+      </w:pPr>
+      <w:r>
+        <w:rPr>
+          <w:rFonts w:hint="default" w:ascii="Arial" w:hAnsi="Arial" w:cs="Arial"/>
+          <w:lang w:val="pt-PT" w:eastAsia="zh-CN"/>
+        </w:rPr>
+        <w:t>(O sistema verifica se o utilizador logado tem o seu email verificado.)</w:t>
+      </w:r>
+    </w:p>
+    <w:p>
+      <w:pPr>
+        <w:numPr>
+          <w:ilvl w:val="0"/>
+          <w:numId w:val="2"/>
+        </w:numPr>
+        <w:ind w:left="420" w:leftChars="0" w:hanging="420" w:firstLineChars="0"/>
+        <w:rPr>
+          <w:rFonts w:hint="default" w:ascii="Arial" w:hAnsi="Arial" w:cs="Arial"/>
+          <w:lang w:val="pt-PT" w:eastAsia="zh-CN"/>
+        </w:rPr>
+      </w:pPr>
+      <w:r>
+        <w:rPr>
+          <w:rFonts w:hint="default" w:ascii="Arial" w:hAnsi="Arial" w:cs="Arial"/>
+          <w:lang w:val="pt-PT" w:eastAsia="zh-CN"/>
+        </w:rPr>
+        <w:t>49: Confirmar Password</w:t>
+      </w:r>
+    </w:p>
+    <w:p>
+      <w:pPr>
+        <w:numPr>
+          <w:ilvl w:val="0"/>
+          <w:numId w:val="0"/>
+        </w:numPr>
+        <w:ind w:leftChars="0"/>
+        <w:rPr>
+          <w:rFonts w:hint="default" w:ascii="Arial" w:hAnsi="Arial" w:cs="Arial"/>
+          <w:lang w:val="pt-PT" w:eastAsia="zh-CN"/>
+        </w:rPr>
+      </w:pPr>
+      <w:r>
+        <w:rPr>
+          <w:rFonts w:hint="default" w:ascii="Arial" w:hAnsi="Arial" w:cs="Arial"/>
+          <w:lang w:val="pt-PT" w:eastAsia="zh-CN"/>
+        </w:rPr>
+        <w:t>(O sistema verifica se o utilizador confirmou a password quando o mesmo está a criar conta/mudar password e se ambas são iguais.)</w:t>
+      </w:r>
+    </w:p>
+    <w:p>
+      <w:pPr>
+        <w:numPr>
+          <w:ilvl w:val="0"/>
+          <w:numId w:val="2"/>
+        </w:numPr>
+        <w:ind w:left="420" w:leftChars="0" w:hanging="420" w:firstLineChars="0"/>
+        <w:rPr>
+          <w:rFonts w:hint="default" w:ascii="Arial" w:hAnsi="Arial" w:cs="Arial"/>
+          <w:lang w:val="pt-PT" w:eastAsia="zh-CN"/>
+        </w:rPr>
+      </w:pPr>
+      <w:r>
+        <w:rPr>
+          <w:rFonts w:hint="default" w:ascii="Arial" w:hAnsi="Arial" w:cs="Arial"/>
+          <w:lang w:val="pt-PT" w:eastAsia="zh-CN"/>
+        </w:rPr>
+        <w:t>50: Enviar email de verificação</w:t>
+      </w:r>
+    </w:p>
+    <w:p>
+      <w:pPr>
+        <w:numPr>
+          <w:ilvl w:val="0"/>
+          <w:numId w:val="0"/>
+        </w:numPr>
+        <w:ind w:leftChars="0"/>
+        <w:rPr>
+          <w:rFonts w:hint="default" w:ascii="Arial" w:hAnsi="Arial" w:cs="Arial"/>
+          <w:lang w:val="pt-PT" w:eastAsia="zh-CN"/>
+        </w:rPr>
+      </w:pPr>
+      <w:r>
+        <w:rPr>
+          <w:rFonts w:hint="default" w:ascii="Arial" w:hAnsi="Arial" w:cs="Arial"/>
+          <w:lang w:val="pt-PT" w:eastAsia="zh-CN"/>
+        </w:rPr>
+        <w:t>(O sistema envia um email de verificação de conta quando o utilizador cria nova conta.)</w:t>
+      </w:r>
+    </w:p>
+    <w:p>
+      <w:pPr>
+        <w:numPr>
+          <w:ilvl w:val="0"/>
+          <w:numId w:val="2"/>
+        </w:numPr>
+        <w:ind w:left="420" w:leftChars="0" w:hanging="420" w:firstLineChars="0"/>
+        <w:rPr>
+          <w:rFonts w:hint="default" w:ascii="Arial" w:hAnsi="Arial" w:cs="Arial"/>
+          <w:lang w:val="pt-PT" w:eastAsia="zh-CN"/>
+        </w:rPr>
+      </w:pPr>
+      <w:r>
+        <w:rPr>
+          <w:rFonts w:hint="default" w:ascii="Arial" w:hAnsi="Arial" w:cs="Arial"/>
+          <w:lang w:val="pt-PT" w:eastAsia="zh-CN"/>
+        </w:rPr>
+        <w:t>51: Newsletter</w:t>
+      </w:r>
+    </w:p>
+    <w:p>
+      <w:pPr>
+        <w:numPr>
+          <w:ilvl w:val="0"/>
+          <w:numId w:val="0"/>
+        </w:numPr>
+        <w:ind w:leftChars="0"/>
+        <w:rPr>
+          <w:rFonts w:hint="default" w:ascii="Arial" w:hAnsi="Arial" w:cs="Arial"/>
+          <w:lang w:val="pt-PT" w:eastAsia="zh-CN"/>
+        </w:rPr>
+      </w:pPr>
+      <w:r>
+        <w:rPr>
+          <w:rFonts w:hint="default" w:ascii="Arial" w:hAnsi="Arial" w:cs="Arial"/>
+          <w:lang w:val="pt-PT" w:eastAsia="zh-CN"/>
+        </w:rPr>
+        <w:t>(O sistema envia emails com novidades aos utilizadores.)</w:t>
+      </w:r>
+    </w:p>
+    <w:p>
+      <w:pPr>
+        <w:numPr>
+          <w:ilvl w:val="0"/>
+          <w:numId w:val="2"/>
+        </w:numPr>
+        <w:ind w:left="420" w:leftChars="0" w:hanging="420" w:firstLineChars="0"/>
+        <w:rPr>
+          <w:rFonts w:hint="default" w:ascii="Arial" w:hAnsi="Arial" w:cs="Arial"/>
+          <w:lang w:val="pt-PT" w:eastAsia="zh-CN"/>
+        </w:rPr>
+      </w:pPr>
+      <w:r>
+        <w:rPr>
+          <w:rFonts w:hint="default" w:ascii="Arial" w:hAnsi="Arial" w:cs="Arial"/>
+          <w:lang w:val="pt-PT" w:eastAsia="zh-CN"/>
+        </w:rPr>
+        <w:t>52: Calculo do preço total do carrinho e encomendas</w:t>
+      </w:r>
+    </w:p>
+    <w:p>
+      <w:pPr>
+        <w:numPr>
+          <w:ilvl w:val="0"/>
+          <w:numId w:val="0"/>
+        </w:numPr>
+        <w:ind w:leftChars="0"/>
+        <w:rPr>
+          <w:rFonts w:hint="default" w:ascii="Arial" w:hAnsi="Arial" w:cs="Arial"/>
+          <w:lang w:val="pt-PT" w:eastAsia="zh-CN"/>
+        </w:rPr>
+      </w:pPr>
+      <w:r>
+        <w:rPr>
+          <w:rFonts w:hint="default" w:ascii="Arial" w:hAnsi="Arial" w:cs="Arial"/>
+          <w:lang w:val="pt-PT" w:eastAsia="zh-CN"/>
+        </w:rPr>
+        <w:t>(O sistema calcula o preço total do carrinho e das encomendas)</w:t>
+      </w:r>
+    </w:p>
+    <w:p>
+      <w:pPr>
+        <w:rPr>
+          <w:rFonts w:hint="default" w:ascii="Arial" w:hAnsi="Arial"/>
+          <w:b w:val="0"/>
+          <w:bCs w:val="0"/>
+          <w:lang w:val="pt-PT" w:eastAsia="zh-CN"/>
+        </w:rPr>
+      </w:pPr>
+    </w:p>
+    <w:p>
+      <w:pPr>
         <w:numPr>
           <w:ilvl w:val="0"/>
           <w:numId w:val="0"/>
@@ -5346,7 +5564,7 @@
           <w:rFonts w:hint="default" w:ascii="Arial" w:hAnsi="Arial" w:cs="Arial"/>
           <w:lang w:val="pt-PT" w:eastAsia="zh-CN"/>
         </w:rPr>
-        <w:t>01: Validar Email</w:t>
+        <w:t>01: Responsivo</w:t>
       </w:r>
     </w:p>
     <w:p>
@@ -5366,7 +5584,7 @@
           <w:rFonts w:hint="default" w:ascii="Arial" w:hAnsi="Arial" w:cs="Arial"/>
           <w:lang w:val="pt-PT" w:eastAsia="zh-CN"/>
         </w:rPr>
-        <w:t>(O sistema verifica se o utilizador logado tem o seu email verificado.)</w:t>
+        <w:t>(O website é responsivo.)</w:t>
       </w:r>
     </w:p>
     <w:p>
@@ -5386,7 +5604,7 @@
           <w:rFonts w:hint="default" w:ascii="Arial" w:hAnsi="Arial" w:cs="Arial"/>
           <w:lang w:val="pt-PT" w:eastAsia="zh-CN"/>
         </w:rPr>
-        <w:t>02: Confirmar Password</w:t>
+        <w:t>02: Seguro</w:t>
       </w:r>
     </w:p>
     <w:p>
@@ -5406,7 +5624,7 @@
           <w:rFonts w:hint="default" w:ascii="Arial" w:hAnsi="Arial" w:cs="Arial"/>
           <w:lang w:val="pt-PT" w:eastAsia="zh-CN"/>
         </w:rPr>
-        <w:t>(O sistema verifica se o utilizador confirmou a password quando o mesmo está a criar conta/mudar password e se ambas são iguais.)</w:t>
+        <w:t>(O website é seguro.)</w:t>
       </w:r>
     </w:p>
     <w:p>
@@ -5426,7 +5644,7 @@
           <w:rFonts w:hint="default" w:ascii="Arial" w:hAnsi="Arial" w:cs="Arial"/>
           <w:lang w:val="pt-PT" w:eastAsia="zh-CN"/>
         </w:rPr>
-        <w:t>03: Enviar email de verificação</w:t>
+        <w:t>03: Rápido</w:t>
       </w:r>
     </w:p>
     <w:p>
@@ -5446,8 +5664,10 @@
           <w:rFonts w:hint="default" w:ascii="Arial" w:hAnsi="Arial" w:cs="Arial"/>
           <w:lang w:val="pt-PT" w:eastAsia="zh-CN"/>
         </w:rPr>
-        <w:t>(O sistema envia um email de verificação de conta quando o utilizador cria nova conta.)</w:t>
-      </w:r>
+        <w:t>(O website vai ser rápido mesmo com uma grande quantidade de utilizadores simultaneidade.)</w:t>
+      </w:r>
+      <w:bookmarkStart w:id="8" w:name="_GoBack"/>
+      <w:bookmarkEnd w:id="8"/>
     </w:p>
     <w:p>
       <w:pPr>
@@ -5466,207 +5686,7 @@
           <w:rFonts w:hint="default" w:ascii="Arial" w:hAnsi="Arial" w:cs="Arial"/>
           <w:lang w:val="pt-PT" w:eastAsia="zh-CN"/>
         </w:rPr>
-        <w:t>04: Newsletter</w:t>
-      </w:r>
-    </w:p>
-    <w:p>
-      <w:pPr>
-        <w:numPr>
-          <w:ilvl w:val="0"/>
-          <w:numId w:val="0"/>
-        </w:numPr>
-        <w:ind w:leftChars="0"/>
-        <w:rPr>
-          <w:rFonts w:hint="default" w:ascii="Arial" w:hAnsi="Arial" w:cs="Arial"/>
-          <w:lang w:val="pt-PT" w:eastAsia="zh-CN"/>
-        </w:rPr>
-      </w:pPr>
-      <w:r>
-        <w:rPr>
-          <w:rFonts w:hint="default" w:ascii="Arial" w:hAnsi="Arial" w:cs="Arial"/>
-          <w:lang w:val="pt-PT" w:eastAsia="zh-CN"/>
-        </w:rPr>
-        <w:t>(O sistema envia emails com novidades aos utilizadores.)</w:t>
-      </w:r>
-    </w:p>
-    <w:p>
-      <w:pPr>
-        <w:numPr>
-          <w:ilvl w:val="0"/>
-          <w:numId w:val="2"/>
-        </w:numPr>
-        <w:ind w:left="420" w:leftChars="0" w:hanging="420" w:firstLineChars="0"/>
-        <w:rPr>
-          <w:rFonts w:hint="default" w:ascii="Arial" w:hAnsi="Arial" w:cs="Arial"/>
-          <w:lang w:val="pt-PT" w:eastAsia="zh-CN"/>
-        </w:rPr>
-      </w:pPr>
-      <w:r>
-        <w:rPr>
-          <w:rFonts w:hint="default" w:ascii="Arial" w:hAnsi="Arial" w:cs="Arial"/>
-          <w:lang w:val="pt-PT" w:eastAsia="zh-CN"/>
-        </w:rPr>
-        <w:t>05: Calculo do preço total do carrinho e encomendas</w:t>
-      </w:r>
-    </w:p>
-    <w:p>
-      <w:pPr>
-        <w:numPr>
-          <w:ilvl w:val="0"/>
-          <w:numId w:val="0"/>
-        </w:numPr>
-        <w:ind w:leftChars="0"/>
-        <w:rPr>
-          <w:rFonts w:hint="default" w:ascii="Arial" w:hAnsi="Arial" w:cs="Arial"/>
-          <w:lang w:val="pt-PT" w:eastAsia="zh-CN"/>
-        </w:rPr>
-      </w:pPr>
-      <w:r>
-        <w:rPr>
-          <w:rFonts w:hint="default" w:ascii="Arial" w:hAnsi="Arial" w:cs="Arial"/>
-          <w:lang w:val="pt-PT" w:eastAsia="zh-CN"/>
-        </w:rPr>
-        <w:t>(O sistema calcula o preço total do carrinho e das encomendas)</w:t>
-      </w:r>
-    </w:p>
-    <w:p>
-      <w:pPr>
-        <w:numPr>
-          <w:ilvl w:val="0"/>
-          <w:numId w:val="2"/>
-        </w:numPr>
-        <w:ind w:left="420" w:leftChars="0" w:hanging="420" w:firstLineChars="0"/>
-        <w:rPr>
-          <w:rFonts w:hint="default" w:ascii="Arial" w:hAnsi="Arial" w:cs="Arial"/>
-          <w:lang w:val="pt-PT" w:eastAsia="zh-CN"/>
-        </w:rPr>
-      </w:pPr>
-      <w:r>
-        <w:rPr>
-          <w:rFonts w:hint="default" w:ascii="Arial" w:hAnsi="Arial" w:cs="Arial"/>
-          <w:lang w:val="pt-PT" w:eastAsia="zh-CN"/>
-        </w:rPr>
-        <w:t>06: Responsivo</w:t>
-      </w:r>
-    </w:p>
-    <w:p>
-      <w:pPr>
-        <w:numPr>
-          <w:ilvl w:val="0"/>
-          <w:numId w:val="0"/>
-        </w:numPr>
-        <w:ind w:leftChars="0"/>
-        <w:rPr>
-          <w:rFonts w:hint="default" w:ascii="Arial" w:hAnsi="Arial" w:cs="Arial"/>
-          <w:lang w:val="pt-PT" w:eastAsia="zh-CN"/>
-        </w:rPr>
-      </w:pPr>
-      <w:r>
-        <w:rPr>
-          <w:rFonts w:hint="default" w:ascii="Arial" w:hAnsi="Arial" w:cs="Arial"/>
-          <w:lang w:val="pt-PT" w:eastAsia="zh-CN"/>
-        </w:rPr>
-        <w:t>(O website é responsivo.)</w:t>
-      </w:r>
-    </w:p>
-    <w:p>
-      <w:pPr>
-        <w:numPr>
-          <w:ilvl w:val="0"/>
-          <w:numId w:val="2"/>
-        </w:numPr>
-        <w:ind w:left="420" w:leftChars="0" w:hanging="420" w:firstLineChars="0"/>
-        <w:rPr>
-          <w:rFonts w:hint="default" w:ascii="Arial" w:hAnsi="Arial" w:cs="Arial"/>
-          <w:lang w:val="pt-PT" w:eastAsia="zh-CN"/>
-        </w:rPr>
-      </w:pPr>
-      <w:r>
-        <w:rPr>
-          <w:rFonts w:hint="default" w:ascii="Arial" w:hAnsi="Arial" w:cs="Arial"/>
-          <w:lang w:val="pt-PT" w:eastAsia="zh-CN"/>
-        </w:rPr>
-        <w:t>07: Seguro</w:t>
-      </w:r>
-    </w:p>
-    <w:p>
-      <w:pPr>
-        <w:numPr>
-          <w:ilvl w:val="0"/>
-          <w:numId w:val="0"/>
-        </w:numPr>
-        <w:ind w:leftChars="0"/>
-        <w:rPr>
-          <w:rFonts w:hint="default" w:ascii="Arial" w:hAnsi="Arial" w:cs="Arial"/>
-          <w:lang w:val="pt-PT" w:eastAsia="zh-CN"/>
-        </w:rPr>
-      </w:pPr>
-      <w:r>
-        <w:rPr>
-          <w:rFonts w:hint="default" w:ascii="Arial" w:hAnsi="Arial" w:cs="Arial"/>
-          <w:lang w:val="pt-PT" w:eastAsia="zh-CN"/>
-        </w:rPr>
-        <w:t>(O website é seguro.)</w:t>
-      </w:r>
-    </w:p>
-    <w:p>
-      <w:pPr>
-        <w:numPr>
-          <w:ilvl w:val="0"/>
-          <w:numId w:val="2"/>
-        </w:numPr>
-        <w:ind w:left="420" w:leftChars="0" w:hanging="420" w:firstLineChars="0"/>
-        <w:rPr>
-          <w:rFonts w:hint="default" w:ascii="Arial" w:hAnsi="Arial" w:cs="Arial"/>
-          <w:lang w:val="pt-PT" w:eastAsia="zh-CN"/>
-        </w:rPr>
-      </w:pPr>
-      <w:r>
-        <w:rPr>
-          <w:rFonts w:hint="default" w:ascii="Arial" w:hAnsi="Arial" w:cs="Arial"/>
-          <w:lang w:val="pt-PT" w:eastAsia="zh-CN"/>
-        </w:rPr>
-        <w:t>08: Rápido</w:t>
-      </w:r>
-    </w:p>
-    <w:p>
-      <w:pPr>
-        <w:numPr>
-          <w:ilvl w:val="0"/>
-          <w:numId w:val="0"/>
-        </w:numPr>
-        <w:ind w:leftChars="0"/>
-        <w:rPr>
-          <w:rFonts w:hint="default" w:ascii="Arial" w:hAnsi="Arial" w:cs="Arial"/>
-          <w:lang w:val="pt-PT" w:eastAsia="zh-CN"/>
-        </w:rPr>
-      </w:pPr>
-      <w:r>
-        <w:rPr>
-          <w:rFonts w:hint="default" w:ascii="Arial" w:hAnsi="Arial" w:cs="Arial"/>
-          <w:lang w:val="pt-PT" w:eastAsia="zh-CN"/>
-        </w:rPr>
-        <w:t>(O website vai ser rápido mesmo com uma grande quantidade de utilizadores simultaneidade.)</w:t>
-      </w:r>
-    </w:p>
-    <w:p>
-      <w:pPr>
-        <w:numPr>
-          <w:ilvl w:val="0"/>
-          <w:numId w:val="2"/>
-        </w:numPr>
-        <w:ind w:left="420" w:leftChars="0" w:hanging="420" w:firstLineChars="0"/>
-        <w:rPr>
-          <w:rFonts w:hint="default" w:ascii="Arial" w:hAnsi="Arial" w:cs="Arial"/>
-          <w:lang w:val="pt-PT" w:eastAsia="zh-CN"/>
-        </w:rPr>
-      </w:pPr>
-      <w:r>
-        <w:rPr>
-          <w:rFonts w:hint="default" w:ascii="Arial" w:hAnsi="Arial" w:cs="Arial"/>
-          <w:lang w:val="pt-PT" w:eastAsia="zh-CN"/>
-        </w:rPr>
-        <w:t>09: Design Agradável</w:t>
+        <w:t>04: Design Agradável</w:t>
       </w:r>
     </w:p>
     <w:p>
@@ -7108,7 +7128,7 @@
 <w:ftr xmlns:wpc="http://schemas.microsoft.com/office/word/2010/wordprocessingCanvas" xmlns:mc="http://schemas.openxmlformats.org/markup-compatibility/2006" xmlns:o="urn:schemas-microsoft-com:office:office" xmlns:r="http://schemas.openxmlformats.org/officeDocument/2006/relationships" xmlns:m="http://schemas.openxmlformats.org/officeDocument/2006/math" xmlns:v="urn:schemas-microsoft-com:vml" xmlns:wp14="http://schemas.microsoft.com/office/word/2010/wordprocessingDrawing" xmlns:wp="http://schemas.openxmlformats.org/drawingml/2006/wordprocessingDrawing" xmlns:w10="urn:schemas-microsoft-com:office:word" xmlns:w="http://schemas.openxmlformats.org/wordprocessingml/2006/main" xmlns:w14="http://schemas.microsoft.com/office/word/2010/wordml" xmlns:w15="http://schemas.microsoft.com/office/word/2012/wordml" xmlns:wpg="http://schemas.microsoft.com/office/word/2010/wordprocessingGroup" xmlns:wpi="http://schemas.microsoft.com/office/word/2010/wordprocessingInk" xmlns:wne="http://schemas.microsoft.com/office/word/2006/wordml" xmlns:wps="http://schemas.microsoft.com/office/word/2010/wordprocessingShape" xmlns:wpsCustomData="http://www.wps.cn/officeDocument/2013/wpsCustomData" mc:Ignorable="w14 w15 wp14">
   <w:p>
     <w:pPr>
-      <w:pStyle w:val="8"/>
+      <w:pStyle w:val="9"/>
       <w:jc w:val="center"/>
       <w:rPr>
         <w:rFonts w:hint="default"/>
@@ -7170,7 +7190,7 @@
                       <w:txbxContent>
                         <w:p>
                           <w:pPr>
-                            <w:pStyle w:val="8"/>
+                            <w:pStyle w:val="9"/>
                           </w:pPr>
                           <w:r>
                             <w:fldChar w:fldCharType="begin"/>
@@ -7201,7 +7221,7 @@
         </mc:Choice>
         <mc:Fallback>
           <w:pict>
-            <v:shape id="Caixa de Texto 3" o:spid="_x0000_s1026" o:spt="202" type="#_x0000_t202" style="position:absolute;left:0pt;margin-top:0pt;height:144pt;width:144pt;mso-position-horizontal:right;mso-position-horizontal-relative:margin;mso-wrap-style:none;z-index:251659264;mso-width-relative:page;mso-height-relative:page;" filled="f" stroked="f" coordsize="21600,21600" o:gfxdata="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">
+            <v:shape id="_x0000_s1026" o:spid="_x0000_s1026" o:spt="202" type="#_x0000_t202" style="position:absolute;left:0pt;margin-top:0pt;height:144pt;width:144pt;mso-position-horizontal:right;mso-position-horizontal-relative:margin;mso-wrap-style:none;z-index:251659264;mso-width-relative:page;mso-height-relative:page;" filled="f" stroked="f" coordsize="21600,21600" o:gfxdata="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">
               <v:fill on="f" focussize="0,0"/>
               <v:stroke on="f" weight="0.5pt"/>
               <v:imagedata o:title=""/>
@@ -7210,7 +7230,7 @@
                 <w:txbxContent>
                   <w:p>
                     <w:pPr>
-                      <w:pStyle w:val="8"/>
+                      <w:pStyle w:val="9"/>
                     </w:pPr>
                     <w:r>
                       <w:fldChar w:fldCharType="begin"/>
@@ -7458,104 +7478,6 @@
     <w:lsdException w:unhideWhenUsed="0" w:uiPriority="0" w:semiHidden="0" w:name="Balloon Text"/>
     <w:lsdException w:unhideWhenUsed="0" w:uiPriority="0" w:semiHidden="0" w:name="Table Grid"/>
     <w:lsdException w:unhideWhenUsed="0" w:uiPriority="0" w:semiHidden="0" w:name="Table Theme"/>
-    <w:lsdException w:unhideWhenUsed="0" w:uiPriority="60" w:semiHidden="0" w:name="Light Shading"/>
-    <w:lsdException w:unhideWhenUsed="0" w:uiPriority="61" w:semiHidden="0" w:name="Light List"/>
-    <w:lsdException w:unhideWhenUsed="0" w:uiPriority="62" w:semiHidden="0" w:name="Light Grid"/>
-    <w:lsdException w:unhideWhenUsed="0" w:uiPriority="63" w:semiHidden="0" w:name="Medium Shading 1"/>
-    <w:lsdException w:unhideWhenUsed="0" w:uiPriority="64" w:semiHidden="0" w:name="Medium Shading 2"/>
-    <w:lsdException w:unhideWhenUsed="0" w:uiPriority="65" w:semiHidden="0" w:name="Medium List 1"/>
-    <w:lsdException w:unhideWhenUsed="0" w:uiPriority="66" w:semiHidden="0" w:name="Medium List 2"/>
-    <w:lsdException w:unhideWhenUsed="0" w:uiPriority="67" w:semiHidden="0" w:name="Medium Grid 1"/>
-    <w:lsdException w:unhideWhenUsed="0" w:uiPriority="68" w:semiHidden="0" w:name="Medium Grid 2"/>
-    <w:lsdException w:unhideWhenUsed="0" w:uiPriority="69" w:semiHidden="0" w:name="Medium Grid 3"/>
-    <w:lsdException w:unhideWhenUsed="0" w:uiPriority="70" w:semiHidden="0" w:name="Dark List"/>
-    <w:lsdException w:unhideWhenUsed="0" w:uiPriority="71" w:semiHidden="0" w:name="Colorful Shading"/>
-    <w:lsdException w:unhideWhenUsed="0" w:uiPriority="72" w:semiHidden="0" w:name="Colorful List"/>
-    <w:lsdException w:unhideWhenUsed="0" w:uiPriority="73" w:semiHidden="0" w:name="Colorful Grid"/>
-    <w:lsdException w:unhideWhenUsed="0" w:uiPriority="60" w:semiHidden="0" w:name="Light Shading Accent 1"/>
-    <w:lsdException w:unhideWhenUsed="0" w:uiPriority="61" w:semiHidden="0" w:name="Light List Accent 1"/>
-    <w:lsdException w:unhideWhenUsed="0" w:uiPriority="62" w:semiHidden="0" w:name="Light Grid Accent 1"/>
-    <w:lsdException w:unhideWhenUsed="0" w:uiPriority="63" w:semiHidden="0" w:name="Medium Shading 1 Accent 1"/>
-    <w:lsdException w:unhideWhenUsed="0" w:uiPriority="64" w:semiHidden="0" w:name="Medium Shading 2 Accent 1"/>
-    <w:lsdException w:unhideWhenUsed="0" w:uiPriority="65" w:semiHidden="0" w:name="Medium List 1 Accent 1"/>
-    <w:lsdException w:unhideWhenUsed="0" w:uiPriority="66" w:semiHidden="0" w:name="Medium List 2 Accent 1"/>
-    <w:lsdException w:unhideWhenUsed="0" w:uiPriority="67" w:semiHidden="0" w:name="Medium Grid 1 Accent 1"/>
-    <w:lsdException w:unhideWhenUsed="0" w:uiPriority="68" w:semiHidden="0" w:name="Medium Grid 2 Accent 1"/>
-    <w:lsdException w:unhideWhenUsed="0" w:uiPriority="69" w:semiHidden="0" w:name="Medium Grid 3 Accent 1"/>
-    <w:lsdException w:unhideWhenUsed="0" w:uiPriority="70" w:semiHidden="0" w:name="Dark List Accent 1"/>
-    <w:lsdException w:unhideWhenUsed="0" w:uiPriority="71" w:semiHidden="0" w:name="Colorful Shading Accent 1"/>
-    <w:lsdException w:unhideWhenUsed="0" w:uiPriority="72" w:semiHidden="0" w:name="Colorful List Accent 1"/>
-    <w:lsdException w:unhideWhenUsed="0" w:uiPriority="73" w:semiHidden="0" w:name="Colorful Grid Accent 1"/>
-    <w:lsdException w:unhideWhenUsed="0" w:uiPriority="60" w:semiHidden="0" w:name="Light Shading Accent 2"/>
-    <w:lsdException w:unhideWhenUsed="0" w:uiPriority="61" w:semiHidden="0" w:name="Light List Accent 2"/>
-    <w:lsdException w:unhideWhenUsed="0" w:uiPriority="62" w:semiHidden="0" w:name="Light Grid Accent 2"/>
-    <w:lsdException w:unhideWhenUsed="0" w:uiPriority="63" w:semiHidden="0" w:name="Medium Shading 1 Accent 2"/>
-    <w:lsdException w:unhideWhenUsed="0" w:uiPriority="64" w:semiHidden="0" w:name="Medium Shading 2 Accent 2"/>
-    <w:lsdException w:unhideWhenUsed="0" w:uiPriority="65" w:semiHidden="0" w:name="Medium List 1 Accent 2"/>
-    <w:lsdException w:unhideWhenUsed="0" w:uiPriority="66" w:semiHidden="0" w:name="Medium List 2 Accent 2"/>
-    <w:lsdException w:unhideWhenUsed="0" w:uiPriority="67" w:semiHidden="0" w:name="Medium Grid 1 Accent 2"/>
-    <w:lsdException w:unhideWhenUsed="0" w:uiPriority="68" w:semiHidden="0" w:name="Medium Grid 2 Accent 2"/>
-    <w:lsdException w:unhideWhenUsed="0" w:uiPriority="69" w:semiHidden="0" w:name="Medium Grid 3 Accent 2"/>
-    <w:lsdException w:unhideWhenUsed="0" w:uiPriority="70" w:semiHidden="0" w:name="Dark List Accent 2"/>
-    <w:lsdException w:unhideWhenUsed="0" w:uiPriority="71" w:semiHidden="0" w:name="Colorful Shading Accent 2"/>
-    <w:lsdException w:unhideWhenUsed="0" w:uiPriority="72" w:semiHidden="0" w:name="Colorful List Accent 2"/>
-    <w:lsdException w:unhideWhenUsed="0" w:uiPriority="73" w:semiHidden="0" w:name="Colorful Grid Accent 2"/>
-    <w:lsdException w:unhideWhenUsed="0" w:uiPriority="60" w:semiHidden="0" w:name="Light Shading Accent 3"/>
-    <w:lsdException w:unhideWhenUsed="0" w:uiPriority="61" w:semiHidden="0" w:name="Light List Accent 3"/>
-    <w:lsdException w:unhideWhenUsed="0" w:uiPriority="62" w:semiHidden="0" w:name="Light Grid Accent 3"/>
-    <w:lsdException w:unhideWhenUsed="0" w:uiPriority="63" w:semiHidden="0" w:name="Medium Shading 1 Accent 3"/>
-    <w:lsdException w:unhideWhenUsed="0" w:uiPriority="64" w:semiHidden="0" w:name="Medium Shading 2 Accent 3"/>
-    <w:lsdException w:unhideWhenUsed="0" w:uiPriority="65" w:semiHidden="0" w:name="Medium List 1 Accent 3"/>
-    <w:lsdException w:unhideWhenUsed="0" w:uiPriority="66" w:semiHidden="0" w:name="Medium List 2 Accent 3"/>
-    <w:lsdException w:unhideWhenUsed="0" w:uiPriority="67" w:semiHidden="0" w:name="Medium Grid 1 Accent 3"/>
-    <w:lsdException w:unhideWhenUsed="0" w:uiPriority="68" w:semiHidden="0" w:name="Medium Grid 2 Accent 3"/>
-    <w:lsdException w:unhideWhenUsed="0" w:uiPriority="69" w:semiHidden="0" w:name="Medium Grid 3 Accent 3"/>
-    <w:lsdException w:unhideWhenUsed="0" w:uiPriority="70" w:semiHidden="0" w:name="Dark List Accent 3"/>
-    <w:lsdException w:unhideWhenUsed="0" w:uiPriority="71" w:semiHidden="0" w:name="Colorful Shading Accent 3"/>
-    <w:lsdException w:unhideWhenUsed="0" w:uiPriority="72" w:semiHidden="0" w:name="Colorful List Accent 3"/>
-    <w:lsdException w:unhideWhenUsed="0" w:uiPriority="73" w:semiHidden="0" w:name="Colorful Grid Accent 3"/>
-    <w:lsdException w:unhideWhenUsed="0" w:uiPriority="60" w:semiHidden="0" w:name="Light Shading Accent 4"/>
-    <w:lsdException w:unhideWhenUsed="0" w:uiPriority="61" w:semiHidden="0" w:name="Light List Accent 4"/>
-    <w:lsdException w:unhideWhenUsed="0" w:uiPriority="62" w:semiHidden="0" w:name="Light Grid Accent 4"/>
-    <w:lsdException w:unhideWhenUsed="0" w:uiPriority="63" w:semiHidden="0" w:name="Medium Shading 1 Accent 4"/>
-    <w:lsdException w:unhideWhenUsed="0" w:uiPriority="64" w:semiHidden="0" w:name="Medium Shading 2 Accent 4"/>
-    <w:lsdException w:unhideWhenUsed="0" w:uiPriority="65" w:semiHidden="0" w:name="Medium List 1 Accent 4"/>
-    <w:lsdException w:unhideWhenUsed="0" w:uiPriority="66" w:semiHidden="0" w:name="Medium List 2 Accent 4"/>
-    <w:lsdException w:unhideWhenUsed="0" w:uiPriority="67" w:semiHidden="0" w:name="Medium Grid 1 Accent 4"/>
-    <w:lsdException w:unhideWhenUsed="0" w:uiPriority="68" w:semiHidden="0" w:name="Medium Grid 2 Accent 4"/>
-    <w:lsdException w:unhideWhenUsed="0" w:uiPriority="69" w:semiHidden="0" w:name="Medium Grid 3 Accent 4"/>
-    <w:lsdException w:unhideWhenUsed="0" w:uiPriority="70" w:semiHidden="0" w:name="Dark List Accent 4"/>
-    <w:lsdException w:unhideWhenUsed="0" w:uiPriority="71" w:semiHidden="0" w:name="Colorful Shading Accent 4"/>
-    <w:lsdException w:unhideWhenUsed="0" w:uiPriority="72" w:semiHidden="0" w:name="Colorful List Accent 4"/>
-    <w:lsdException w:unhideWhenUsed="0" w:uiPriority="73" w:semiHidden="0" w:name="Colorful Grid Accent 4"/>
-    <w:lsdException w:unhideWhenUsed="0" w:uiPriority="60" w:semiHidden="0" w:name="Light Shading Accent 5"/>
-    <w:lsdException w:unhideWhenUsed="0" w:uiPriority="61" w:semiHidden="0" w:name="Light List Accent 5"/>
-    <w:lsdException w:unhideWhenUsed="0" w:uiPriority="62" w:semiHidden="0" w:name="Light Grid Accent 5"/>
-    <w:lsdException w:unhideWhenUsed="0" w:uiPriority="63" w:semiHidden="0" w:name="Medium Shading 1 Accent 5"/>
-    <w:lsdException w:unhideWhenUsed="0" w:uiPriority="64" w:semiHidden="0" w:name="Medium Shading 2 Accent 5"/>
-    <w:lsdException w:unhideWhenUsed="0" w:uiPriority="65" w:semiHidden="0" w:name="Medium List 1 Accent 5"/>
-    <w:lsdException w:unhideWhenUsed="0" w:uiPriority="66" w:semiHidden="0" w:name="Medium List 2 Accent 5"/>
-    <w:lsdException w:unhideWhenUsed="0" w:uiPriority="67" w:semiHidden="0" w:name="Medium Grid 1 Accent 5"/>
-    <w:lsdException w:unhideWhenUsed="0" w:uiPriority="68" w:semiHidden="0" w:name="Medium Grid 2 Accent 5"/>
-    <w:lsdException w:unhideWhenUsed="0" w:uiPriority="69" w:semiHidden="0" w:name="Medium Grid 3 Accent 5"/>
-    <w:lsdException w:unhideWhenUsed="0" w:uiPriority="70" w:semiHidden="0" w:name="Dark List Accent 5"/>
-    <w:lsdException w:unhideWhenUsed="0" w:uiPriority="71" w:semiHidden="0" w:name="Colorful Shading Accent 5"/>
-    <w:lsdException w:unhideWhenUsed="0" w:uiPriority="72" w:semiHidden="0" w:name="Colorful List Accent 5"/>
-    <w:lsdException w:unhideWhenUsed="0" w:uiPriority="73" w:semiHidden="0" w:name="Colorful Grid Accent 5"/>
-    <w:lsdException w:unhideWhenUsed="0" w:uiPriority="60" w:semiHidden="0" w:name="Light Shading Accent 6"/>
-    <w:lsdException w:unhideWhenUsed="0" w:uiPriority="61" w:semiHidden="0" w:name="Light List Accent 6"/>
-    <w:lsdException w:unhideWhenUsed="0" w:uiPriority="62" w:semiHidden="0" w:name="Light Grid Accent 6"/>
-    <w:lsdException w:unhideWhenUsed="0" w:uiPriority="63" w:semiHidden="0" w:name="Medium Shading 1 Accent 6"/>
-    <w:lsdException w:unhideWhenUsed="0" w:uiPriority="64" w:semiHidden="0" w:name="Medium Shading 2 Accent 6"/>
-    <w:lsdException w:unhideWhenUsed="0" w:uiPriority="65" w:semiHidden="0" w:name="Medium List 1 Accent 6"/>
-    <w:lsdException w:unhideWhenUsed="0" w:uiPriority="66" w:semiHidden="0" w:name="Medium List 2 Accent 6"/>
-    <w:lsdException w:unhideWhenUsed="0" w:uiPriority="67" w:semiHidden="0" w:name="Medium Grid 1 Accent 6"/>
-    <w:lsdException w:unhideWhenUsed="0" w:uiPriority="68" w:semiHidden="0" w:name="Medium Grid 2 Accent 6"/>
-    <w:lsdException w:unhideWhenUsed="0" w:uiPriority="69" w:semiHidden="0" w:name="Medium Grid 3 Accent 6"/>
-    <w:lsdException w:unhideWhenUsed="0" w:uiPriority="70" w:semiHidden="0" w:name="Dark List Accent 6"/>
-    <w:lsdException w:unhideWhenUsed="0" w:uiPriority="71" w:semiHidden="0" w:name="Colorful Shading Accent 6"/>
-    <w:lsdException w:unhideWhenUsed="0" w:uiPriority="72" w:semiHidden="0" w:name="Colorful List Accent 6"/>
-    <w:lsdException w:unhideWhenUsed="0" w:uiPriority="73" w:semiHidden="0" w:name="Colorful Grid Accent 6"/>
   </w:latentStyles>
   <w:style w:type="paragraph" w:default="1" w:styleId="1">
     <w:name w:val="Normal"/>
@@ -7657,6 +7579,12 @@
     </w:rPr>
   </w:style>
   <w:style w:type="paragraph" w:styleId="8">
+    <w:name w:val="toc 1"/>
+    <w:basedOn w:val="1"/>
+    <w:next w:val="1"/>
+    <w:uiPriority w:val="0"/>
+  </w:style>
+  <w:style w:type="paragraph" w:styleId="9">
     <w:name w:val="footer"/>
     <w:basedOn w:val="1"/>
     <w:uiPriority w:val="0"/>
@@ -7672,7 +7600,7 @@
       <w:sz w:val="18"/>
     </w:rPr>
   </w:style>
-  <w:style w:type="paragraph" w:styleId="9">
+  <w:style w:type="paragraph" w:styleId="10">
     <w:name w:val="header"/>
     <w:basedOn w:val="1"/>
     <w:uiPriority w:val="0"/>
@@ -7697,7 +7625,7 @@
       <w:sz w:val="18"/>
     </w:rPr>
   </w:style>
-  <w:style w:type="table" w:styleId="10">
+  <w:style w:type="table" w:styleId="11">
     <w:name w:val="Table Grid"/>
     <w:basedOn w:val="5"/>
     <w:uiPriority w:val="0"/>
@@ -7711,12 +7639,6 @@
         <w:insideV w:val="single" w:color="auto" w:sz="4" w:space="0"/>
       </w:tblBorders>
     </w:tblPr>
-  </w:style>
-  <w:style w:type="paragraph" w:styleId="11">
-    <w:name w:val="toc 1"/>
-    <w:basedOn w:val="1"/>
-    <w:next w:val="1"/>
-    <w:uiPriority w:val="0"/>
   </w:style>
   <w:style w:type="paragraph" w:customStyle="1" w:styleId="12">
     <w:name w:val="No Spacing"/>

</xml_diff>

<commit_message>
relatorio final de esof
</commit_message>
<xml_diff>
--- a/Relatorio/Engenharia/relatorioFinal.docx
+++ b/Relatorio/Engenharia/relatorioFinal.docx
@@ -251,7 +251,7 @@
                     </w:rPr>
                     <w:t>：</w:t>
                   </w:r>
-                  <w:bookmarkStart w:id="7" w:name="_Class#21822747"/>
+                  <w:bookmarkStart w:id="53" w:name="_Class#21822747"/>
                   <w:r>
                     <w:rPr>
                       <w:rFonts w:hint="default" w:ascii="Arial" w:hAnsi="Arial" w:cs="Arial"/>
@@ -279,7 +279,7 @@
                     </w:rPr>
                     <w:t>]</w:t>
                   </w:r>
-                  <w:bookmarkEnd w:id="7"/>
+                  <w:bookmarkEnd w:id="53"/>
                   <w:r>
                     <w:rPr>
                       <w:rFonts w:hint="default" w:ascii="Arial" w:hAnsi="Arial" w:cs="Arial"/>
@@ -512,6 +512,8 @@
         </w:rPr>
       </w:pPr>
       <w:bookmarkStart w:id="0" w:name="_Toc10354"/>
+      <w:bookmarkStart w:id="1" w:name="_Toc11188"/>
+      <w:bookmarkStart w:id="2" w:name="_Toc11932"/>
       <w:r>
         <w:rPr>
           <w:rFonts w:hint="default"/>
@@ -520,6 +522,8 @@
         <w:t>Resumo</w:t>
       </w:r>
       <w:bookmarkEnd w:id="0"/>
+      <w:bookmarkEnd w:id="1"/>
+      <w:bookmarkEnd w:id="2"/>
     </w:p>
     <w:p>
       <w:pPr>
@@ -582,9 +586,15 @@
       <w:pPr>
         <w:bidi w:val="0"/>
         <w:rPr>
-          <w:rFonts w:hint="default" w:ascii="Arial" w:hAnsi="Arial" w:cs="Arial"/>
-          <w:lang w:val="pt-PT"/>
-        </w:rPr>
+          <w:rFonts w:hint="default" w:ascii="Arial" w:hAnsi="Arial"/>
+          <w:lang w:val="pt-PT"/>
+        </w:rPr>
+        <w:sectPr>
+          <w:pgSz w:w="11906" w:h="16838"/>
+          <w:pgMar w:top="1440" w:right="1800" w:bottom="1440" w:left="1800" w:header="720" w:footer="720" w:gutter="0"/>
+          <w:cols w:space="720" w:num="1"/>
+          <w:docGrid w:linePitch="360" w:charSpace="0"/>
+        </w:sectPr>
       </w:pPr>
       <w:r>
         <w:rPr>
@@ -596,18 +606,20 @@
     </w:p>
     <w:p>
       <w:pPr>
-        <w:rPr>
-          <w:rFonts w:hint="default" w:ascii="Arial" w:hAnsi="Arial" w:cs="Arial"/>
-          <w:lang w:val="pt-PT"/>
-        </w:rPr>
-      </w:pPr>
-      <w:r>
-        <w:rPr>
-          <w:rFonts w:hint="default" w:ascii="Arial" w:hAnsi="Arial" w:cs="Arial"/>
-          <w:lang w:val="pt-PT"/>
-        </w:rPr>
-        <w:br w:type="page"/>
-      </w:r>
+        <w:jc w:val="both"/>
+        <w:rPr>
+          <w:rFonts w:hint="default" w:ascii="Arial" w:hAnsi="Arial"/>
+          <w:lang w:val="pt-PT"/>
+        </w:rPr>
+      </w:pPr>
+    </w:p>
+    <w:p>
+      <w:pPr>
+        <w:rPr>
+          <w:rFonts w:hint="default" w:ascii="Arial" w:hAnsi="Arial" w:cs="Arial"/>
+          <w:lang w:val="pt-PT"/>
+        </w:rPr>
+      </w:pPr>
     </w:p>
     <w:sdt>
       <w:sdtPr>
@@ -649,7 +661,7 @@
         </w:p>
         <w:p>
           <w:pPr>
-            <w:pStyle w:val="8"/>
+            <w:pStyle w:val="10"/>
             <w:tabs>
               <w:tab w:val="right" w:leader="dot" w:pos="8306"/>
             </w:tabs>
@@ -658,7 +670,7 @@
             <w:fldChar w:fldCharType="begin"/>
           </w:r>
           <w:r>
-            <w:instrText xml:space="preserve">TOC \o "1-1" \h \u </w:instrText>
+            <w:instrText xml:space="preserve">TOC \o "1-3" \h \u </w:instrText>
           </w:r>
           <w:r>
             <w:fldChar w:fldCharType="separate"/>
@@ -667,7 +679,7 @@
             <w:fldChar w:fldCharType="begin"/>
           </w:r>
           <w:r>
-            <w:instrText xml:space="preserve"> HYPERLINK \l _Toc10354 </w:instrText>
+            <w:instrText xml:space="preserve"> HYPERLINK \l _Toc11932 </w:instrText>
           </w:r>
           <w:r>
             <w:fldChar w:fldCharType="separate"/>
@@ -686,7 +698,7 @@
             <w:fldChar w:fldCharType="begin"/>
           </w:r>
           <w:r>
-            <w:instrText xml:space="preserve"> PAGEREF _Toc10354 \h </w:instrText>
+            <w:instrText xml:space="preserve"> PAGEREF _Toc11932 \h </w:instrText>
           </w:r>
           <w:r>
             <w:fldChar w:fldCharType="separate"/>
@@ -703,7 +715,7 @@
         </w:p>
         <w:p>
           <w:pPr>
-            <w:pStyle w:val="8"/>
+            <w:pStyle w:val="10"/>
             <w:tabs>
               <w:tab w:val="right" w:leader="dot" w:pos="8306"/>
             </w:tabs>
@@ -712,7 +724,7 @@
             <w:fldChar w:fldCharType="begin"/>
           </w:r>
           <w:r>
-            <w:instrText xml:space="preserve"> HYPERLINK \l _Toc22403 </w:instrText>
+            <w:instrText xml:space="preserve"> HYPERLINK \l _Toc25328 </w:instrText>
           </w:r>
           <w:r>
             <w:fldChar w:fldCharType="separate"/>
@@ -731,7 +743,7 @@
             <w:fldChar w:fldCharType="begin"/>
           </w:r>
           <w:r>
-            <w:instrText xml:space="preserve"> PAGEREF _Toc22403 \h </w:instrText>
+            <w:instrText xml:space="preserve"> PAGEREF _Toc25328 \h </w:instrText>
           </w:r>
           <w:r>
             <w:fldChar w:fldCharType="separate"/>
@@ -748,7 +760,7 @@
         </w:p>
         <w:p>
           <w:pPr>
-            <w:pStyle w:val="8"/>
+            <w:pStyle w:val="10"/>
             <w:tabs>
               <w:tab w:val="right" w:leader="dot" w:pos="8306"/>
             </w:tabs>
@@ -757,7 +769,7 @@
             <w:fldChar w:fldCharType="begin"/>
           </w:r>
           <w:r>
-            <w:instrText xml:space="preserve"> HYPERLINK \l _Toc29553 </w:instrText>
+            <w:instrText xml:space="preserve"> HYPERLINK \l _Toc12730 </w:instrText>
           </w:r>
           <w:r>
             <w:fldChar w:fldCharType="separate"/>
@@ -776,7 +788,7 @@
             <w:fldChar w:fldCharType="begin"/>
           </w:r>
           <w:r>
-            <w:instrText xml:space="preserve"> PAGEREF _Toc29553 \h </w:instrText>
+            <w:instrText xml:space="preserve"> PAGEREF _Toc12730 \h </w:instrText>
           </w:r>
           <w:r>
             <w:fldChar w:fldCharType="separate"/>
@@ -793,7 +805,7 @@
         </w:p>
         <w:p>
           <w:pPr>
-            <w:pStyle w:val="8"/>
+            <w:pStyle w:val="13"/>
             <w:tabs>
               <w:tab w:val="right" w:leader="dot" w:pos="8306"/>
             </w:tabs>
@@ -802,7 +814,374 @@
             <w:fldChar w:fldCharType="begin"/>
           </w:r>
           <w:r>
-            <w:instrText xml:space="preserve"> HYPERLINK \l _Toc22648 </w:instrText>
+            <w:instrText xml:space="preserve"> HYPERLINK \l _Toc3321 </w:instrText>
+          </w:r>
+          <w:r>
+            <w:fldChar w:fldCharType="separate"/>
+          </w:r>
+          <w:r>
+            <w:rPr>
+              <w:rFonts w:hint="default"/>
+              <w:lang w:val="pt-PT"/>
+            </w:rPr>
+            <w:t xml:space="preserve"> </w:t>
+          </w:r>
+          <w:r>
+            <w:rPr>
+              <w:rFonts w:hint="default"/>
+              <w:lang w:val="pt-PT"/>
+            </w:rPr>
+            <w:t>Etapa 1: Definição de conteúdos</w:t>
+          </w:r>
+          <w:r>
+            <w:tab/>
+          </w:r>
+          <w:r>
+            <w:fldChar w:fldCharType="begin"/>
+          </w:r>
+          <w:r>
+            <w:instrText xml:space="preserve"> PAGEREF _Toc3321 \h </w:instrText>
+          </w:r>
+          <w:r>
+            <w:fldChar w:fldCharType="separate"/>
+          </w:r>
+          <w:r>
+            <w:t>6</w:t>
+          </w:r>
+          <w:r>
+            <w:fldChar w:fldCharType="end"/>
+          </w:r>
+          <w:r>
+            <w:fldChar w:fldCharType="end"/>
+          </w:r>
+        </w:p>
+        <w:p>
+          <w:pPr>
+            <w:pStyle w:val="13"/>
+            <w:tabs>
+              <w:tab w:val="right" w:leader="dot" w:pos="8306"/>
+            </w:tabs>
+          </w:pPr>
+          <w:r>
+            <w:fldChar w:fldCharType="begin"/>
+          </w:r>
+          <w:r>
+            <w:instrText xml:space="preserve"> HYPERLINK \l _Toc17298 </w:instrText>
+          </w:r>
+          <w:r>
+            <w:fldChar w:fldCharType="separate"/>
+          </w:r>
+          <w:r>
+            <w:rPr>
+              <w:rFonts w:hint="default"/>
+              <w:lang w:val="pt-PT"/>
+            </w:rPr>
+            <w:t>Etapa 1.1: Design</w:t>
+          </w:r>
+          <w:r>
+            <w:tab/>
+          </w:r>
+          <w:r>
+            <w:fldChar w:fldCharType="begin"/>
+          </w:r>
+          <w:r>
+            <w:instrText xml:space="preserve"> PAGEREF _Toc17298 \h </w:instrText>
+          </w:r>
+          <w:r>
+            <w:fldChar w:fldCharType="separate"/>
+          </w:r>
+          <w:r>
+            <w:t>6</w:t>
+          </w:r>
+          <w:r>
+            <w:fldChar w:fldCharType="end"/>
+          </w:r>
+          <w:r>
+            <w:fldChar w:fldCharType="end"/>
+          </w:r>
+        </w:p>
+        <w:p>
+          <w:pPr>
+            <w:pStyle w:val="13"/>
+            <w:tabs>
+              <w:tab w:val="right" w:leader="dot" w:pos="8306"/>
+            </w:tabs>
+          </w:pPr>
+          <w:r>
+            <w:fldChar w:fldCharType="begin"/>
+          </w:r>
+          <w:r>
+            <w:instrText xml:space="preserve"> HYPERLINK \l _Toc10550 </w:instrText>
+          </w:r>
+          <w:r>
+            <w:fldChar w:fldCharType="separate"/>
+          </w:r>
+          <w:r>
+            <w:rPr>
+              <w:rFonts w:hint="default"/>
+              <w:lang w:val="pt-PT"/>
+            </w:rPr>
+            <w:t>Etapa 2: Desenvolvimento</w:t>
+          </w:r>
+          <w:r>
+            <w:tab/>
+          </w:r>
+          <w:r>
+            <w:fldChar w:fldCharType="begin"/>
+          </w:r>
+          <w:r>
+            <w:instrText xml:space="preserve"> PAGEREF _Toc10550 \h </w:instrText>
+          </w:r>
+          <w:r>
+            <w:fldChar w:fldCharType="separate"/>
+          </w:r>
+          <w:r>
+            <w:t>6</w:t>
+          </w:r>
+          <w:r>
+            <w:fldChar w:fldCharType="end"/>
+          </w:r>
+          <w:r>
+            <w:fldChar w:fldCharType="end"/>
+          </w:r>
+        </w:p>
+        <w:p>
+          <w:pPr>
+            <w:pStyle w:val="13"/>
+            <w:tabs>
+              <w:tab w:val="right" w:leader="dot" w:pos="8306"/>
+            </w:tabs>
+          </w:pPr>
+          <w:r>
+            <w:fldChar w:fldCharType="begin"/>
+          </w:r>
+          <w:r>
+            <w:instrText xml:space="preserve"> HYPERLINK \l _Toc29871 </w:instrText>
+          </w:r>
+          <w:r>
+            <w:fldChar w:fldCharType="separate"/>
+          </w:r>
+          <w:r>
+            <w:rPr>
+              <w:rFonts w:hint="default"/>
+              <w:lang w:val="pt-PT"/>
+            </w:rPr>
+            <w:t>Etapa 2.1: Front-End (todos os pontos demonstrados no diagrama de gantt)</w:t>
+          </w:r>
+          <w:r>
+            <w:tab/>
+          </w:r>
+          <w:r>
+            <w:fldChar w:fldCharType="begin"/>
+          </w:r>
+          <w:r>
+            <w:instrText xml:space="preserve"> PAGEREF _Toc29871 \h </w:instrText>
+          </w:r>
+          <w:r>
+            <w:fldChar w:fldCharType="separate"/>
+          </w:r>
+          <w:r>
+            <w:t>6</w:t>
+          </w:r>
+          <w:r>
+            <w:fldChar w:fldCharType="end"/>
+          </w:r>
+          <w:r>
+            <w:fldChar w:fldCharType="end"/>
+          </w:r>
+        </w:p>
+        <w:p>
+          <w:pPr>
+            <w:pStyle w:val="13"/>
+            <w:tabs>
+              <w:tab w:val="right" w:leader="dot" w:pos="8306"/>
+            </w:tabs>
+          </w:pPr>
+          <w:r>
+            <w:fldChar w:fldCharType="begin"/>
+          </w:r>
+          <w:r>
+            <w:instrText xml:space="preserve"> HYPERLINK \l _Toc4870 </w:instrText>
+          </w:r>
+          <w:r>
+            <w:fldChar w:fldCharType="separate"/>
+          </w:r>
+          <w:r>
+            <w:rPr>
+              <w:rFonts w:hint="default"/>
+              <w:lang w:val="pt-PT"/>
+            </w:rPr>
+            <w:t>Etapa 2.2: Back-End (todos os pontos demonstrados no diagrama de gantt)</w:t>
+          </w:r>
+          <w:r>
+            <w:tab/>
+          </w:r>
+          <w:r>
+            <w:fldChar w:fldCharType="begin"/>
+          </w:r>
+          <w:r>
+            <w:instrText xml:space="preserve"> PAGEREF _Toc4870 \h </w:instrText>
+          </w:r>
+          <w:r>
+            <w:fldChar w:fldCharType="separate"/>
+          </w:r>
+          <w:r>
+            <w:t>6</w:t>
+          </w:r>
+          <w:r>
+            <w:fldChar w:fldCharType="end"/>
+          </w:r>
+          <w:r>
+            <w:fldChar w:fldCharType="end"/>
+          </w:r>
+        </w:p>
+        <w:p>
+          <w:pPr>
+            <w:pStyle w:val="13"/>
+            <w:tabs>
+              <w:tab w:val="right" w:leader="dot" w:pos="8306"/>
+            </w:tabs>
+          </w:pPr>
+          <w:r>
+            <w:fldChar w:fldCharType="begin"/>
+          </w:r>
+          <w:r>
+            <w:instrText xml:space="preserve"> HYPERLINK \l _Toc5099 </w:instrText>
+          </w:r>
+          <w:r>
+            <w:fldChar w:fldCharType="separate"/>
+          </w:r>
+          <w:r>
+            <w:rPr>
+              <w:rFonts w:hint="default"/>
+              <w:lang w:val="pt-PT"/>
+            </w:rPr>
+            <w:t>Etapa 2.3: Atualizações</w:t>
+          </w:r>
+          <w:r>
+            <w:tab/>
+          </w:r>
+          <w:r>
+            <w:fldChar w:fldCharType="begin"/>
+          </w:r>
+          <w:r>
+            <w:instrText xml:space="preserve"> PAGEREF _Toc5099 \h </w:instrText>
+          </w:r>
+          <w:r>
+            <w:fldChar w:fldCharType="separate"/>
+          </w:r>
+          <w:r>
+            <w:t>6</w:t>
+          </w:r>
+          <w:r>
+            <w:fldChar w:fldCharType="end"/>
+          </w:r>
+          <w:r>
+            <w:fldChar w:fldCharType="end"/>
+          </w:r>
+        </w:p>
+        <w:p>
+          <w:pPr>
+            <w:pStyle w:val="13"/>
+            <w:tabs>
+              <w:tab w:val="right" w:leader="dot" w:pos="8306"/>
+            </w:tabs>
+          </w:pPr>
+          <w:r>
+            <w:fldChar w:fldCharType="begin"/>
+          </w:r>
+          <w:r>
+            <w:instrText xml:space="preserve"> HYPERLINK \l _Toc8942 </w:instrText>
+          </w:r>
+          <w:r>
+            <w:fldChar w:fldCharType="separate"/>
+          </w:r>
+          <w:r>
+            <w:rPr>
+              <w:rFonts w:hint="default"/>
+              <w:lang w:val="pt-PT"/>
+            </w:rPr>
+            <w:t>Etapa 3: Testes unitários</w:t>
+          </w:r>
+          <w:r>
+            <w:tab/>
+          </w:r>
+          <w:r>
+            <w:fldChar w:fldCharType="begin"/>
+          </w:r>
+          <w:r>
+            <w:instrText xml:space="preserve"> PAGEREF _Toc8942 \h </w:instrText>
+          </w:r>
+          <w:r>
+            <w:fldChar w:fldCharType="separate"/>
+          </w:r>
+          <w:r>
+            <w:t>6</w:t>
+          </w:r>
+          <w:r>
+            <w:fldChar w:fldCharType="end"/>
+          </w:r>
+          <w:r>
+            <w:fldChar w:fldCharType="end"/>
+          </w:r>
+        </w:p>
+        <w:p>
+          <w:pPr>
+            <w:pStyle w:val="13"/>
+            <w:tabs>
+              <w:tab w:val="right" w:leader="dot" w:pos="8306"/>
+            </w:tabs>
+          </w:pPr>
+          <w:r>
+            <w:fldChar w:fldCharType="begin"/>
+          </w:r>
+          <w:r>
+            <w:instrText xml:space="preserve"> HYPERLINK \l _Toc4229 </w:instrText>
+          </w:r>
+          <w:r>
+            <w:fldChar w:fldCharType="separate"/>
+          </w:r>
+          <w:r>
+            <w:rPr>
+              <w:rFonts w:hint="default"/>
+              <w:lang w:val="pt-PT"/>
+            </w:rPr>
+            <w:t>Etapa 4: Revisão e Entrega do projeto</w:t>
+          </w:r>
+          <w:r>
+            <w:tab/>
+          </w:r>
+          <w:r>
+            <w:fldChar w:fldCharType="begin"/>
+          </w:r>
+          <w:r>
+            <w:instrText xml:space="preserve"> PAGEREF _Toc4229 \h </w:instrText>
+          </w:r>
+          <w:r>
+            <w:fldChar w:fldCharType="separate"/>
+          </w:r>
+          <w:r>
+            <w:t>7</w:t>
+          </w:r>
+          <w:r>
+            <w:fldChar w:fldCharType="end"/>
+          </w:r>
+          <w:r>
+            <w:fldChar w:fldCharType="end"/>
+          </w:r>
+        </w:p>
+        <w:p>
+          <w:pPr>
+            <w:pStyle w:val="10"/>
+            <w:tabs>
+              <w:tab w:val="right" w:leader="dot" w:pos="8306"/>
+            </w:tabs>
+          </w:pPr>
+          <w:r>
+            <w:fldChar w:fldCharType="begin"/>
+          </w:r>
+          <w:r>
+            <w:instrText xml:space="preserve"> HYPERLINK \l _Toc18641 </w:instrText>
           </w:r>
           <w:r>
             <w:fldChar w:fldCharType="separate"/>
@@ -821,7 +1200,7 @@
             <w:fldChar w:fldCharType="begin"/>
           </w:r>
           <w:r>
-            <w:instrText xml:space="preserve"> PAGEREF _Toc22648 \h </w:instrText>
+            <w:instrText xml:space="preserve"> PAGEREF _Toc18641 \h </w:instrText>
           </w:r>
           <w:r>
             <w:fldChar w:fldCharType="separate"/>
@@ -838,7 +1217,7 @@
         </w:p>
         <w:p>
           <w:pPr>
-            <w:pStyle w:val="8"/>
+            <w:pStyle w:val="13"/>
             <w:tabs>
               <w:tab w:val="right" w:leader="dot" w:pos="8306"/>
             </w:tabs>
@@ -847,7 +1226,97 @@
             <w:fldChar w:fldCharType="begin"/>
           </w:r>
           <w:r>
-            <w:instrText xml:space="preserve"> HYPERLINK \l _Toc8797 </w:instrText>
+            <w:instrText xml:space="preserve"> HYPERLINK \l _Toc27112 </w:instrText>
+          </w:r>
+          <w:r>
+            <w:fldChar w:fldCharType="separate"/>
+          </w:r>
+          <w:r>
+            <w:rPr>
+              <w:rFonts w:hint="default"/>
+              <w:lang w:val="pt-PT" w:eastAsia="zh-CN"/>
+            </w:rPr>
+            <w:t>Funcionais:</w:t>
+          </w:r>
+          <w:r>
+            <w:tab/>
+          </w:r>
+          <w:r>
+            <w:fldChar w:fldCharType="begin"/>
+          </w:r>
+          <w:r>
+            <w:instrText xml:space="preserve"> PAGEREF _Toc27112 \h </w:instrText>
+          </w:r>
+          <w:r>
+            <w:fldChar w:fldCharType="separate"/>
+          </w:r>
+          <w:r>
+            <w:t>8</w:t>
+          </w:r>
+          <w:r>
+            <w:fldChar w:fldCharType="end"/>
+          </w:r>
+          <w:r>
+            <w:fldChar w:fldCharType="end"/>
+          </w:r>
+        </w:p>
+        <w:p>
+          <w:pPr>
+            <w:pStyle w:val="13"/>
+            <w:tabs>
+              <w:tab w:val="right" w:leader="dot" w:pos="8306"/>
+            </w:tabs>
+          </w:pPr>
+          <w:r>
+            <w:fldChar w:fldCharType="begin"/>
+          </w:r>
+          <w:r>
+            <w:instrText xml:space="preserve"> HYPERLINK \l _Toc289 </w:instrText>
+          </w:r>
+          <w:r>
+            <w:fldChar w:fldCharType="separate"/>
+          </w:r>
+          <w:r>
+            <w:rPr>
+              <w:rFonts w:hint="default" w:ascii="Arial" w:hAnsi="Arial" w:cs="Arial"/>
+              <w:lang w:val="pt-PT" w:eastAsia="zh-CN"/>
+            </w:rPr>
+            <w:t>Não Funcionais</w:t>
+          </w:r>
+          <w:r>
+            <w:tab/>
+          </w:r>
+          <w:r>
+            <w:fldChar w:fldCharType="begin"/>
+          </w:r>
+          <w:r>
+            <w:instrText xml:space="preserve"> PAGEREF _Toc289 \h </w:instrText>
+          </w:r>
+          <w:r>
+            <w:fldChar w:fldCharType="separate"/>
+          </w:r>
+          <w:r>
+            <w:t>10</w:t>
+          </w:r>
+          <w:r>
+            <w:fldChar w:fldCharType="end"/>
+          </w:r>
+          <w:r>
+            <w:fldChar w:fldCharType="end"/>
+          </w:r>
+        </w:p>
+        <w:p>
+          <w:pPr>
+            <w:pStyle w:val="10"/>
+            <w:tabs>
+              <w:tab w:val="right" w:leader="dot" w:pos="8306"/>
+            </w:tabs>
+          </w:pPr>
+          <w:r>
+            <w:fldChar w:fldCharType="begin"/>
+          </w:r>
+          <w:r>
+            <w:instrText xml:space="preserve"> HYPERLINK \l _Toc683 </w:instrText>
           </w:r>
           <w:r>
             <w:fldChar w:fldCharType="separate"/>
@@ -866,7 +1335,7 @@
             <w:fldChar w:fldCharType="begin"/>
           </w:r>
           <w:r>
-            <w:instrText xml:space="preserve"> PAGEREF _Toc8797 \h </w:instrText>
+            <w:instrText xml:space="preserve"> PAGEREF _Toc683 \h </w:instrText>
           </w:r>
           <w:r>
             <w:fldChar w:fldCharType="separate"/>
@@ -883,7 +1352,7 @@
         </w:p>
         <w:p>
           <w:pPr>
-            <w:pStyle w:val="8"/>
+            <w:pStyle w:val="10"/>
             <w:tabs>
               <w:tab w:val="right" w:leader="dot" w:pos="8306"/>
             </w:tabs>
@@ -892,7 +1361,7 @@
             <w:fldChar w:fldCharType="begin"/>
           </w:r>
           <w:r>
-            <w:instrText xml:space="preserve"> HYPERLINK \l _Toc12144 </w:instrText>
+            <w:instrText xml:space="preserve"> HYPERLINK \l _Toc17499 </w:instrText>
           </w:r>
           <w:r>
             <w:fldChar w:fldCharType="separate"/>
@@ -911,13 +1380,13 @@
             <w:fldChar w:fldCharType="begin"/>
           </w:r>
           <w:r>
-            <w:instrText xml:space="preserve"> PAGEREF _Toc12144 \h </w:instrText>
+            <w:instrText xml:space="preserve"> PAGEREF _Toc17499 \h </w:instrText>
           </w:r>
           <w:r>
             <w:fldChar w:fldCharType="separate"/>
           </w:r>
           <w:r>
-            <w:t>13</w:t>
+            <w:t>14</w:t>
           </w:r>
           <w:r>
             <w:fldChar w:fldCharType="end"/>
@@ -928,7 +1397,7 @@
         </w:p>
         <w:p>
           <w:pPr>
-            <w:pStyle w:val="8"/>
+            <w:pStyle w:val="10"/>
             <w:tabs>
               <w:tab w:val="right" w:leader="dot" w:pos="8306"/>
             </w:tabs>
@@ -937,7 +1406,7 @@
             <w:fldChar w:fldCharType="begin"/>
           </w:r>
           <w:r>
-            <w:instrText xml:space="preserve"> HYPERLINK \l _Toc1759 </w:instrText>
+            <w:instrText xml:space="preserve"> HYPERLINK \l _Toc6291 </w:instrText>
           </w:r>
           <w:r>
             <w:fldChar w:fldCharType="separate"/>
@@ -956,17 +1425,292 @@
             <w:fldChar w:fldCharType="begin"/>
           </w:r>
           <w:r>
-            <w:instrText xml:space="preserve"> PAGEREF _Toc1759 \h </w:instrText>
+            <w:instrText xml:space="preserve"> PAGEREF _Toc6291 \h </w:instrText>
           </w:r>
           <w:r>
             <w:fldChar w:fldCharType="separate"/>
           </w:r>
           <w:r>
-            <w:t>15</w:t>
+            <w:t>17</w:t>
           </w:r>
           <w:r>
             <w:fldChar w:fldCharType="end"/>
           </w:r>
+          <w:r>
+            <w:fldChar w:fldCharType="end"/>
+          </w:r>
+        </w:p>
+        <w:p>
+          <w:pPr>
+            <w:pStyle w:val="10"/>
+            <w:tabs>
+              <w:tab w:val="right" w:leader="dot" w:pos="8306"/>
+            </w:tabs>
+          </w:pPr>
+          <w:r>
+            <w:fldChar w:fldCharType="begin"/>
+          </w:r>
+          <w:r>
+            <w:instrText xml:space="preserve"> HYPERLINK \l _Toc19331 </w:instrText>
+          </w:r>
+          <w:r>
+            <w:fldChar w:fldCharType="separate"/>
+          </w:r>
+          <w:r>
+            <w:rPr>
+              <w:rFonts w:hint="default"/>
+              <w:lang w:val="pt-PT" w:eastAsia="zh-CN"/>
+            </w:rPr>
+            <w:t>Análise Estática e Cobertura de Código</w:t>
+          </w:r>
+          <w:r>
+            <w:tab/>
+          </w:r>
+          <w:r>
+            <w:fldChar w:fldCharType="begin"/>
+          </w:r>
+          <w:r>
+            <w:instrText xml:space="preserve"> PAGEREF _Toc19331 \h </w:instrText>
+          </w:r>
+          <w:r>
+            <w:fldChar w:fldCharType="separate"/>
+          </w:r>
+          <w:r>
+            <w:t>19</w:t>
+          </w:r>
+          <w:r>
+            <w:fldChar w:fldCharType="end"/>
+          </w:r>
+          <w:r>
+            <w:fldChar w:fldCharType="end"/>
+          </w:r>
+        </w:p>
+        <w:p>
+          <w:pPr>
+            <w:pStyle w:val="10"/>
+            <w:tabs>
+              <w:tab w:val="right" w:leader="dot" w:pos="8306"/>
+            </w:tabs>
+          </w:pPr>
+          <w:r>
+            <w:fldChar w:fldCharType="begin"/>
+          </w:r>
+          <w:r>
+            <w:instrText xml:space="preserve"> HYPERLINK \l _Toc29083 </w:instrText>
+          </w:r>
+          <w:r>
+            <w:fldChar w:fldCharType="separate"/>
+          </w:r>
+          <w:r>
+            <w:rPr>
+              <w:rFonts w:hint="default"/>
+              <w:lang w:val="pt-PT"/>
+            </w:rPr>
+            <w:t>Github</w:t>
+          </w:r>
+          <w:r>
+            <w:tab/>
+          </w:r>
+          <w:r>
+            <w:fldChar w:fldCharType="begin"/>
+          </w:r>
+          <w:r>
+            <w:instrText xml:space="preserve"> PAGEREF _Toc29083 \h </w:instrText>
+          </w:r>
+          <w:r>
+            <w:fldChar w:fldCharType="separate"/>
+          </w:r>
+          <w:r>
+            <w:t>20</w:t>
+          </w:r>
+          <w:r>
+            <w:fldChar w:fldCharType="end"/>
+          </w:r>
+          <w:r>
+            <w:fldChar w:fldCharType="end"/>
+          </w:r>
+        </w:p>
+        <w:p>
+          <w:pPr>
+            <w:pStyle w:val="10"/>
+            <w:tabs>
+              <w:tab w:val="right" w:leader="dot" w:pos="8306"/>
+            </w:tabs>
+          </w:pPr>
+          <w:r>
+            <w:fldChar w:fldCharType="begin"/>
+          </w:r>
+          <w:r>
+            <w:instrText xml:space="preserve"> HYPERLINK \l _Toc6536 </w:instrText>
+          </w:r>
+          <w:r>
+            <w:fldChar w:fldCharType="separate"/>
+          </w:r>
+          <w:r>
+            <w:rPr>
+              <w:rFonts w:hint="default"/>
+              <w:lang w:val="pt-PT" w:eastAsia="zh-CN"/>
+            </w:rPr>
+            <w:t>Testes Automáticos</w:t>
+          </w:r>
+          <w:r>
+            <w:tab/>
+          </w:r>
+          <w:r>
+            <w:fldChar w:fldCharType="begin"/>
+          </w:r>
+          <w:r>
+            <w:instrText xml:space="preserve"> PAGEREF _Toc6536 \h </w:instrText>
+          </w:r>
+          <w:r>
+            <w:fldChar w:fldCharType="separate"/>
+          </w:r>
+          <w:r>
+            <w:t>23</w:t>
+          </w:r>
+          <w:r>
+            <w:fldChar w:fldCharType="end"/>
+          </w:r>
+          <w:r>
+            <w:fldChar w:fldCharType="end"/>
+          </w:r>
+        </w:p>
+        <w:p>
+          <w:pPr>
+            <w:pStyle w:val="13"/>
+            <w:tabs>
+              <w:tab w:val="right" w:leader="dot" w:pos="8306"/>
+            </w:tabs>
+          </w:pPr>
+          <w:r>
+            <w:fldChar w:fldCharType="begin"/>
+          </w:r>
+          <w:r>
+            <w:instrText xml:space="preserve"> HYPERLINK \l _Toc3666 </w:instrText>
+          </w:r>
+          <w:r>
+            <w:fldChar w:fldCharType="separate"/>
+          </w:r>
+          <w:r>
+            <w:rPr>
+              <w:rFonts w:hint="default"/>
+              <w:lang w:val="pt-PT"/>
+            </w:rPr>
+            <w:t>Favoritos</w:t>
+          </w:r>
+          <w:r>
+            <w:tab/>
+          </w:r>
+          <w:r>
+            <w:fldChar w:fldCharType="begin"/>
+          </w:r>
+          <w:r>
+            <w:instrText xml:space="preserve"> PAGEREF _Toc3666 \h </w:instrText>
+          </w:r>
+          <w:r>
+            <w:fldChar w:fldCharType="separate"/>
+          </w:r>
+          <w:r>
+            <w:t>23</w:t>
+          </w:r>
+          <w:r>
+            <w:fldChar w:fldCharType="end"/>
+          </w:r>
+          <w:r>
+            <w:fldChar w:fldCharType="end"/>
+          </w:r>
+        </w:p>
+        <w:p>
+          <w:pPr>
+            <w:pStyle w:val="13"/>
+            <w:tabs>
+              <w:tab w:val="right" w:leader="dot" w:pos="8306"/>
+            </w:tabs>
+          </w:pPr>
+          <w:r>
+            <w:fldChar w:fldCharType="begin"/>
+          </w:r>
+          <w:r>
+            <w:instrText xml:space="preserve"> HYPERLINK \l _Toc30897 </w:instrText>
+          </w:r>
+          <w:r>
+            <w:fldChar w:fldCharType="separate"/>
+          </w:r>
+          <w:r>
+            <w:rPr>
+              <w:rFonts w:hint="default" w:ascii="Arial" w:hAnsi="Arial" w:cs="Arial"/>
+              <w:lang w:val="pt-PT"/>
+            </w:rPr>
+            <w:t>Produtos</w:t>
+          </w:r>
+          <w:r>
+            <w:tab/>
+          </w:r>
+          <w:r>
+            <w:fldChar w:fldCharType="begin"/>
+          </w:r>
+          <w:r>
+            <w:instrText xml:space="preserve"> PAGEREF _Toc30897 \h </w:instrText>
+          </w:r>
+          <w:r>
+            <w:fldChar w:fldCharType="separate"/>
+          </w:r>
+          <w:r>
+            <w:t>23</w:t>
+          </w:r>
+          <w:r>
+            <w:fldChar w:fldCharType="end"/>
+          </w:r>
+          <w:r>
+            <w:fldChar w:fldCharType="end"/>
+          </w:r>
+        </w:p>
+        <w:p>
+          <w:pPr>
+            <w:pStyle w:val="13"/>
+            <w:tabs>
+              <w:tab w:val="right" w:leader="dot" w:pos="8306"/>
+            </w:tabs>
+          </w:pPr>
+          <w:r>
+            <w:fldChar w:fldCharType="begin"/>
+          </w:r>
+          <w:r>
+            <w:instrText xml:space="preserve"> HYPERLINK \l _Toc29709 </w:instrText>
+          </w:r>
+          <w:r>
+            <w:fldChar w:fldCharType="separate"/>
+          </w:r>
+          <w:r>
+            <w:rPr>
+              <w:rFonts w:hint="default" w:ascii="Arial" w:hAnsi="Arial" w:cs="Arial"/>
+              <w:lang w:val="pt-PT" w:eastAsia="zh-CN"/>
+            </w:rPr>
+            <w:t>Utilizador &amp; Administrador</w:t>
+          </w:r>
+          <w:r>
+            <w:tab/>
+          </w:r>
+          <w:r>
+            <w:fldChar w:fldCharType="begin"/>
+          </w:r>
+          <w:r>
+            <w:instrText xml:space="preserve"> PAGEREF _Toc29709 \h </w:instrText>
+          </w:r>
+          <w:r>
+            <w:fldChar w:fldCharType="separate"/>
+          </w:r>
+          <w:r>
+            <w:t>25</w:t>
+          </w:r>
+          <w:r>
+            <w:fldChar w:fldCharType="end"/>
+          </w:r>
+          <w:r>
+            <w:fldChar w:fldCharType="end"/>
+          </w:r>
+        </w:p>
+        <w:p>
           <w:r>
             <w:fldChar w:fldCharType="end"/>
           </w:r>
@@ -980,9 +1724,8 @@
               <w:docGrid w:linePitch="360" w:charSpace="0"/>
             </w:sectPr>
           </w:pPr>
-          <w:r>
-            <w:fldChar w:fldCharType="end"/>
-          </w:r>
+          <w:bookmarkStart w:id="54" w:name="_GoBack"/>
+          <w:bookmarkEnd w:id="54"/>
         </w:p>
       </w:sdtContent>
     </w:sdt>
@@ -997,7 +1740,9 @@
           <w:lang w:val="pt-PT" w:eastAsia="zh-CN"/>
         </w:rPr>
       </w:pPr>
-      <w:bookmarkStart w:id="1" w:name="_Toc22403"/>
+      <w:bookmarkStart w:id="3" w:name="_Toc22403"/>
+      <w:bookmarkStart w:id="4" w:name="_Toc3941"/>
+      <w:bookmarkStart w:id="5" w:name="_Toc25328"/>
       <w:r>
         <w:rPr>
           <w:rFonts w:hint="default"/>
@@ -1005,7 +1750,9 @@
         </w:rPr>
         <w:t>Problema</w:t>
       </w:r>
-      <w:bookmarkEnd w:id="1"/>
+      <w:bookmarkEnd w:id="3"/>
+      <w:bookmarkEnd w:id="4"/>
+      <w:bookmarkEnd w:id="5"/>
     </w:p>
     <w:p>
       <w:pPr>
@@ -1070,7 +1817,9 @@
           <w:lang w:val="pt-PT" w:eastAsia="zh-CN"/>
         </w:rPr>
       </w:pPr>
-      <w:bookmarkStart w:id="2" w:name="_Toc29553"/>
+      <w:bookmarkStart w:id="6" w:name="_Toc29553"/>
+      <w:bookmarkStart w:id="7" w:name="_Toc12624"/>
+      <w:bookmarkStart w:id="8" w:name="_Toc12730"/>
       <w:r>
         <w:rPr>
           <w:rFonts w:hint="default"/>
@@ -1078,7 +1827,9 @@
         </w:rPr>
         <w:t>Planeamento</w:t>
       </w:r>
-      <w:bookmarkEnd w:id="2"/>
+      <w:bookmarkEnd w:id="6"/>
+      <w:bookmarkEnd w:id="7"/>
+      <w:bookmarkEnd w:id="8"/>
     </w:p>
     <w:p>
       <w:pPr>
@@ -1090,7 +1841,7 @@
     </w:p>
     <w:tbl>
       <w:tblPr>
-        <w:tblStyle w:val="11"/>
+        <w:tblStyle w:val="14"/>
         <w:tblW w:w="0" w:type="auto"/>
         <w:jc w:val="center"/>
         <w:tblBorders>
@@ -1833,7 +2584,7 @@
     </w:p>
     <w:p>
       <w:pPr>
-        <w:pStyle w:val="7"/>
+        <w:pStyle w:val="9"/>
         <w:rPr>
           <w:rFonts w:hint="default"/>
           <w:lang w:val="pt-PT"/>
@@ -1912,7 +2663,7 @@
     </w:p>
     <w:p>
       <w:pPr>
-        <w:pStyle w:val="7"/>
+        <w:pStyle w:val="9"/>
         <w:rPr>
           <w:rFonts w:hint="default"/>
           <w:lang w:val="pt-PT"/>
@@ -1991,7 +2742,7 @@
     </w:p>
     <w:p>
       <w:pPr>
-        <w:pStyle w:val="7"/>
+        <w:pStyle w:val="9"/>
         <w:rPr>
           <w:rFonts w:hint="default"/>
           <w:lang w:val="pt-PT"/>
@@ -2052,6 +2803,8 @@
           <w:lang w:val="pt-PT"/>
         </w:rPr>
       </w:pPr>
+      <w:bookmarkStart w:id="9" w:name="_Toc28361"/>
+      <w:bookmarkStart w:id="10" w:name="_Toc3321"/>
       <w:r>
         <w:rPr>
           <w:rFonts w:hint="default"/>
@@ -2066,6 +2819,8 @@
         </w:rPr>
         <w:t>Etapa 1: Definição de conteúdos</w:t>
       </w:r>
+      <w:bookmarkEnd w:id="9"/>
+      <w:bookmarkEnd w:id="10"/>
     </w:p>
     <w:p>
       <w:pPr>
@@ -2270,6 +3025,8 @@
           <w:lang w:val="pt-PT"/>
         </w:rPr>
       </w:pPr>
+      <w:bookmarkStart w:id="11" w:name="_Toc28193"/>
+      <w:bookmarkStart w:id="12" w:name="_Toc17298"/>
       <w:r>
         <w:rPr>
           <w:rFonts w:hint="default"/>
@@ -2277,6 +3034,8 @@
         </w:rPr>
         <w:t>Etapa 1.1: Design</w:t>
       </w:r>
+      <w:bookmarkEnd w:id="11"/>
+      <w:bookmarkEnd w:id="12"/>
     </w:p>
     <w:p>
       <w:pPr>
@@ -2481,6 +3240,8 @@
           <w:lang w:val="pt-PT"/>
         </w:rPr>
       </w:pPr>
+      <w:bookmarkStart w:id="13" w:name="_Toc9342"/>
+      <w:bookmarkStart w:id="14" w:name="_Toc10550"/>
       <w:r>
         <w:rPr>
           <w:rFonts w:hint="default"/>
@@ -2488,6 +3249,8 @@
         </w:rPr>
         <w:t>Etapa 2: Desenvolvimento</w:t>
       </w:r>
+      <w:bookmarkEnd w:id="13"/>
+      <w:bookmarkEnd w:id="14"/>
     </w:p>
     <w:p>
       <w:pPr>
@@ -2498,6 +3261,8 @@
           <w:lang w:val="pt-PT"/>
         </w:rPr>
       </w:pPr>
+      <w:bookmarkStart w:id="15" w:name="_Toc4388"/>
+      <w:bookmarkStart w:id="16" w:name="_Toc29871"/>
       <w:r>
         <w:rPr>
           <w:rFonts w:hint="default"/>
@@ -2505,6 +3270,8 @@
         </w:rPr>
         <w:t>Etapa 2.1: Front-End (todos os pontos demonstrados no diagrama de gantt)</w:t>
       </w:r>
+      <w:bookmarkEnd w:id="15"/>
+      <w:bookmarkEnd w:id="16"/>
     </w:p>
     <w:p>
       <w:pPr>
@@ -2552,6 +3319,8 @@
           <w:lang w:val="pt-PT"/>
         </w:rPr>
       </w:pPr>
+      <w:bookmarkStart w:id="17" w:name="_Toc21804"/>
+      <w:bookmarkStart w:id="18" w:name="_Toc4870"/>
       <w:r>
         <w:rPr>
           <w:rFonts w:hint="default"/>
@@ -2559,6 +3328,8 @@
         </w:rPr>
         <w:t>Etapa 2.2: Back-End (todos os pontos demonstrados no diagrama de gantt)</w:t>
       </w:r>
+      <w:bookmarkEnd w:id="17"/>
+      <w:bookmarkEnd w:id="18"/>
     </w:p>
     <w:p>
       <w:pPr>
@@ -2608,6 +3379,8 @@
           <w:lang w:val="pt-PT"/>
         </w:rPr>
       </w:pPr>
+      <w:bookmarkStart w:id="19" w:name="_Toc32661"/>
+      <w:bookmarkStart w:id="20" w:name="_Toc5099"/>
       <w:r>
         <w:rPr>
           <w:rFonts w:hint="default"/>
@@ -2615,6 +3388,8 @@
         </w:rPr>
         <w:t>Etapa 2.3: Atualizações</w:t>
       </w:r>
+      <w:bookmarkEnd w:id="19"/>
+      <w:bookmarkEnd w:id="20"/>
     </w:p>
     <w:p>
       <w:pPr>
@@ -2764,6 +3539,8 @@
           <w:lang w:val="pt-PT"/>
         </w:rPr>
       </w:pPr>
+      <w:bookmarkStart w:id="21" w:name="_Toc8071"/>
+      <w:bookmarkStart w:id="22" w:name="_Toc8942"/>
       <w:r>
         <w:rPr>
           <w:rFonts w:hint="default"/>
@@ -2771,6 +3548,8 @@
         </w:rPr>
         <w:t>Etapa 3: Testes unitários</w:t>
       </w:r>
+      <w:bookmarkEnd w:id="21"/>
+      <w:bookmarkEnd w:id="22"/>
     </w:p>
     <w:p>
       <w:pPr>
@@ -2857,6 +3636,8 @@
           <w:lang w:val="pt-PT"/>
         </w:rPr>
       </w:pPr>
+      <w:bookmarkStart w:id="23" w:name="_Toc6682"/>
+      <w:bookmarkStart w:id="24" w:name="_Toc4229"/>
       <w:r>
         <w:rPr>
           <w:rFonts w:hint="default"/>
@@ -2864,6 +3645,8 @@
         </w:rPr>
         <w:t>Etapa 4: Revisão e Entrega do projeto</w:t>
       </w:r>
+      <w:bookmarkEnd w:id="23"/>
+      <w:bookmarkEnd w:id="24"/>
     </w:p>
     <w:p>
       <w:pPr>
@@ -2984,7 +3767,9 @@
           <w:lang w:val="pt-PT" w:eastAsia="zh-CN"/>
         </w:rPr>
       </w:pPr>
-      <w:bookmarkStart w:id="3" w:name="_Toc22648"/>
+      <w:bookmarkStart w:id="25" w:name="_Toc22648"/>
+      <w:bookmarkStart w:id="26" w:name="_Toc13146"/>
+      <w:bookmarkStart w:id="27" w:name="_Toc18641"/>
       <w:r>
         <w:rPr>
           <w:rFonts w:hint="default"/>
@@ -2992,7 +3777,9 @@
         </w:rPr>
         <w:t>Requisitos</w:t>
       </w:r>
-      <w:bookmarkEnd w:id="3"/>
+      <w:bookmarkEnd w:id="25"/>
+      <w:bookmarkEnd w:id="26"/>
+      <w:bookmarkEnd w:id="27"/>
     </w:p>
     <w:p>
       <w:pPr>
@@ -3018,6 +3805,8 @@
           <w:lang w:val="pt-PT" w:eastAsia="zh-CN"/>
         </w:rPr>
       </w:pPr>
+      <w:bookmarkStart w:id="28" w:name="_Toc17444"/>
+      <w:bookmarkStart w:id="29" w:name="_Toc27112"/>
       <w:r>
         <w:rPr>
           <w:rFonts w:hint="default"/>
@@ -3025,6 +3814,8 @@
         </w:rPr>
         <w:t>Funcionais:</w:t>
       </w:r>
+      <w:bookmarkEnd w:id="28"/>
+      <w:bookmarkEnd w:id="29"/>
     </w:p>
     <w:p>
       <w:pPr>
@@ -5539,6 +6330,8 @@
           <w:lang w:val="pt-PT" w:eastAsia="zh-CN"/>
         </w:rPr>
       </w:pPr>
+      <w:bookmarkStart w:id="30" w:name="_Toc21975"/>
+      <w:bookmarkStart w:id="31" w:name="_Toc289"/>
       <w:r>
         <w:rPr>
           <w:rFonts w:hint="default" w:ascii="Arial" w:hAnsi="Arial" w:cs="Arial"/>
@@ -5546,6 +6339,8 @@
         </w:rPr>
         <w:t>Não Funcionais</w:t>
       </w:r>
+      <w:bookmarkEnd w:id="30"/>
+      <w:bookmarkEnd w:id="31"/>
     </w:p>
     <w:p>
       <w:pPr>
@@ -5666,8 +6461,6 @@
         </w:rPr>
         <w:t>(O website vai ser rápido mesmo com uma grande quantidade de utilizadores simultaneidade.)</w:t>
       </w:r>
-      <w:bookmarkStart w:id="8" w:name="_GoBack"/>
-      <w:bookmarkEnd w:id="8"/>
     </w:p>
     <w:p>
       <w:pPr>
@@ -5734,7 +6527,9 @@
           <w:lang w:val="pt-PT" w:eastAsia="zh-CN"/>
         </w:rPr>
       </w:pPr>
-      <w:bookmarkStart w:id="4" w:name="_Toc8797"/>
+      <w:bookmarkStart w:id="32" w:name="_Toc8797"/>
+      <w:bookmarkStart w:id="33" w:name="_Toc1916"/>
+      <w:bookmarkStart w:id="34" w:name="_Toc683"/>
       <w:r>
         <w:rPr>
           <w:rFonts w:hint="default"/>
@@ -5742,7 +6537,9 @@
         </w:rPr>
         <w:t>Casos de Uso</w:t>
       </w:r>
-      <w:bookmarkEnd w:id="4"/>
+      <w:bookmarkEnd w:id="32"/>
+      <w:bookmarkEnd w:id="33"/>
+      <w:bookmarkEnd w:id="34"/>
     </w:p>
     <w:p>
       <w:pPr>
@@ -5826,16 +6623,11 @@
     </w:p>
     <w:p>
       <w:r>
-        <w:rPr>
-          <w:rFonts w:ascii="SimSun" w:hAnsi="SimSun" w:eastAsia="SimSun" w:cs="SimSun"/>
-          <w:sz w:val="24"/>
-          <w:szCs w:val="24"/>
-        </w:rPr>
         <w:drawing>
           <wp:inline distT="0" distB="0" distL="114300" distR="114300">
-            <wp:extent cx="5198745" cy="2534920"/>
-            <wp:effectExtent l="0" t="0" r="1905" b="17780"/>
-            <wp:docPr id="8" name="Picture 2" descr="IMG_256"/>
+            <wp:extent cx="5273040" cy="3746500"/>
+            <wp:effectExtent l="0" t="0" r="3810" b="6350"/>
+            <wp:docPr id="8" name="Imagem 2"/>
             <wp:cNvGraphicFramePr>
               <a:graphicFrameLocks xmlns:a="http://schemas.openxmlformats.org/drawingml/2006/main" noChangeAspect="1"/>
             </wp:cNvGraphicFramePr>
@@ -5843,7 +6635,7 @@
               <a:graphicData uri="http://schemas.openxmlformats.org/drawingml/2006/picture">
                 <pic:pic xmlns:pic="http://schemas.openxmlformats.org/drawingml/2006/picture">
                   <pic:nvPicPr>
-                    <pic:cNvPr id="8" name="Picture 2" descr="IMG_256"/>
+                    <pic:cNvPr id="8" name="Imagem 2"/>
                     <pic:cNvPicPr>
                       <a:picLocks noChangeAspect="1"/>
                     </pic:cNvPicPr>
@@ -5857,13 +6649,13 @@
                   <pic:spPr>
                     <a:xfrm>
                       <a:off x="0" y="0"/>
-                      <a:ext cx="5198745" cy="2534920"/>
+                      <a:ext cx="5273040" cy="3746500"/>
                     </a:xfrm>
                     <a:prstGeom prst="rect">
                       <a:avLst/>
                     </a:prstGeom>
                     <a:noFill/>
-                    <a:ln w="9525">
+                    <a:ln>
                       <a:noFill/>
                     </a:ln>
                   </pic:spPr>
@@ -5876,7 +6668,7 @@
     </w:p>
     <w:p>
       <w:pPr>
-        <w:pStyle w:val="7"/>
+        <w:pStyle w:val="9"/>
         <w:rPr>
           <w:rFonts w:hint="default"/>
           <w:lang w:val="pt-PT"/>
@@ -6099,16 +6891,11 @@
     </w:p>
     <w:p>
       <w:r>
-        <w:rPr>
-          <w:rFonts w:ascii="SimSun" w:hAnsi="SimSun" w:eastAsia="SimSun" w:cs="SimSun"/>
-          <w:sz w:val="24"/>
-          <w:szCs w:val="24"/>
-        </w:rPr>
         <w:drawing>
           <wp:inline distT="0" distB="0" distL="114300" distR="114300">
-            <wp:extent cx="5208905" cy="2176145"/>
-            <wp:effectExtent l="0" t="0" r="10795" b="14605"/>
-            <wp:docPr id="15" name="Picture 3" descr="IMG_256"/>
+            <wp:extent cx="5269865" cy="1656715"/>
+            <wp:effectExtent l="0" t="0" r="6985" b="635"/>
+            <wp:docPr id="10" name="Imagem 4"/>
             <wp:cNvGraphicFramePr>
               <a:graphicFrameLocks xmlns:a="http://schemas.openxmlformats.org/drawingml/2006/main" noChangeAspect="1"/>
             </wp:cNvGraphicFramePr>
@@ -6116,7 +6903,7 @@
               <a:graphicData uri="http://schemas.openxmlformats.org/drawingml/2006/picture">
                 <pic:pic xmlns:pic="http://schemas.openxmlformats.org/drawingml/2006/picture">
                   <pic:nvPicPr>
-                    <pic:cNvPr id="15" name="Picture 3" descr="IMG_256"/>
+                    <pic:cNvPr id="10" name="Imagem 4"/>
                     <pic:cNvPicPr>
                       <a:picLocks noChangeAspect="1"/>
                     </pic:cNvPicPr>
@@ -6130,13 +6917,13 @@
                   <pic:spPr>
                     <a:xfrm>
                       <a:off x="0" y="0"/>
-                      <a:ext cx="5208905" cy="2176145"/>
+                      <a:ext cx="5269865" cy="1656715"/>
                     </a:xfrm>
                     <a:prstGeom prst="rect">
                       <a:avLst/>
                     </a:prstGeom>
                     <a:noFill/>
-                    <a:ln w="9525">
+                    <a:ln>
                       <a:noFill/>
                     </a:ln>
                   </pic:spPr>
@@ -6149,7 +6936,7 @@
     </w:p>
     <w:p>
       <w:pPr>
-        <w:pStyle w:val="7"/>
+        <w:pStyle w:val="9"/>
         <w:rPr>
           <w:rFonts w:hint="default"/>
           <w:lang w:val="pt-PT"/>
@@ -6261,22 +7048,22 @@
           <w:rFonts w:hint="default" w:ascii="Arial" w:hAnsi="Arial" w:cs="Arial"/>
           <w:lang w:val="pt-PT"/>
         </w:rPr>
-        <w:t>“Ver encomendas” - O utilizador poderá visualizar todas as suas encomendas bem como “Cancelar encomenda” onde a encomenda selecionada, se ainda não tiver sido entregue será cancelada. Poderá tambem “Ver estado de encomenda” onde irá ver se a encomenda está em processamento ou se já foi finalizada/entregue caso a encomenda ja tenha sido entregue poderá “Pedir devolução” onde será realizada a devolução do produto.</w:t>
-      </w:r>
-    </w:p>
-    <w:p>
-      <w:pPr>
-        <w:rPr>
-          <w:rFonts w:hint="default" w:ascii="Arial" w:hAnsi="Arial" w:cs="Arial"/>
-          <w:lang w:val="pt-PT"/>
-        </w:rPr>
-      </w:pPr>
-      <w:r>
-        <w:rPr>
-          <w:rFonts w:hint="default" w:ascii="Arial" w:hAnsi="Arial" w:cs="Arial"/>
-          <w:lang w:val="pt-PT"/>
-        </w:rPr>
-        <w:t>“Lista de Produtos” - Mostra todos os produtos da loja, onde o utilizador logado poderá “Comentar” deixando um comentário no produto escolhido e se desejar poderá “Editar comentario” editando assim o comentário escolhido e até mesmo “desativar comentário” onde fará com que o comentário escolhido deixe de ser visivel. Também na página dos produtos, encontrará a “Lista de comentarios” mostrando assim todos os comentário referentes ao produto em questão e se desejar “Adicionar ao carrinho” adicionando assim o produto em questão ao seu carrinho pessoal.</w:t>
+        <w:t>“Ver encomendas” - O utilizador poderá visualizar todas as suas encomendas bem como “Cancelar encomenda” onde a encomenda selecionada, se ainda não tiver sido entregue será cancelada.</w:t>
+      </w:r>
+    </w:p>
+    <w:p>
+      <w:pPr>
+        <w:rPr>
+          <w:rFonts w:hint="default" w:ascii="Arial" w:hAnsi="Arial" w:cs="Arial"/>
+          <w:lang w:val="pt-PT"/>
+        </w:rPr>
+      </w:pPr>
+      <w:r>
+        <w:rPr>
+          <w:rFonts w:hint="default" w:ascii="Arial" w:hAnsi="Arial" w:cs="Arial"/>
+          <w:lang w:val="pt-PT"/>
+        </w:rPr>
+        <w:t>“Lista de Produtos” - Mostra todos os produtos da loja, onde o utilizador logado poderá “Comentar” deixando um comentário no produto escolhido e até mesmo “desativar comentário” onde fará com que o comentário escolhido deixe de ser visivel. Também na página dos produtos, encontrará a “Lista de comentarios” mostrando assim todos os comentário referentes ao produto em questão e se desejar “Adicionar ao carrinho” adicionando assim o produto em questão ao seu carrinho pessoal.</w:t>
       </w:r>
     </w:p>
     <w:p>
@@ -6326,16 +7113,11 @@
         </w:rPr>
       </w:pPr>
       <w:r>
-        <w:rPr>
-          <w:rFonts w:ascii="SimSun" w:hAnsi="SimSun" w:eastAsia="SimSun" w:cs="SimSun"/>
-          <w:sz w:val="24"/>
-          <w:szCs w:val="24"/>
-        </w:rPr>
         <w:drawing>
           <wp:inline distT="0" distB="0" distL="114300" distR="114300">
-            <wp:extent cx="5260340" cy="4960620"/>
-            <wp:effectExtent l="0" t="0" r="16510" b="11430"/>
-            <wp:docPr id="17" name="Picture 5" descr="IMG_256"/>
+            <wp:extent cx="5274310" cy="4267835"/>
+            <wp:effectExtent l="0" t="0" r="2540" b="18415"/>
+            <wp:docPr id="15" name="Imagem 5"/>
             <wp:cNvGraphicFramePr>
               <a:graphicFrameLocks xmlns:a="http://schemas.openxmlformats.org/drawingml/2006/main" noChangeAspect="1"/>
             </wp:cNvGraphicFramePr>
@@ -6343,7 +7125,7 @@
               <a:graphicData uri="http://schemas.openxmlformats.org/drawingml/2006/picture">
                 <pic:pic xmlns:pic="http://schemas.openxmlformats.org/drawingml/2006/picture">
                   <pic:nvPicPr>
-                    <pic:cNvPr id="17" name="Picture 5" descr="IMG_256"/>
+                    <pic:cNvPr id="15" name="Imagem 5"/>
                     <pic:cNvPicPr>
                       <a:picLocks noChangeAspect="1"/>
                     </pic:cNvPicPr>
@@ -6357,13 +7139,13 @@
                   <pic:spPr>
                     <a:xfrm>
                       <a:off x="0" y="0"/>
-                      <a:ext cx="5260340" cy="4960620"/>
+                      <a:ext cx="5274310" cy="4267835"/>
                     </a:xfrm>
                     <a:prstGeom prst="rect">
                       <a:avLst/>
                     </a:prstGeom>
                     <a:noFill/>
-                    <a:ln w="9525">
+                    <a:ln>
                       <a:noFill/>
                     </a:ln>
                   </pic:spPr>
@@ -6376,7 +7158,7 @@
     </w:p>
     <w:p>
       <w:pPr>
-        <w:pStyle w:val="7"/>
+        <w:pStyle w:val="9"/>
         <w:rPr>
           <w:lang w:val="pt-PT"/>
         </w:rPr>
@@ -6464,21 +7246,6 @@
           <w:rFonts w:hint="default" w:ascii="Arial" w:hAnsi="Arial" w:cs="Arial"/>
           <w:lang w:val="pt-PT"/>
         </w:rPr>
-        <w:t xml:space="preserve">“Logs” - Mostra todas as logs da loja </w:t>
-      </w:r>
-    </w:p>
-    <w:p>
-      <w:pPr>
-        <w:rPr>
-          <w:rFonts w:hint="default" w:ascii="Arial" w:hAnsi="Arial" w:cs="Arial"/>
-          <w:lang w:val="pt-PT"/>
-        </w:rPr>
-      </w:pPr>
-      <w:r>
-        <w:rPr>
-          <w:rFonts w:hint="default" w:ascii="Arial" w:hAnsi="Arial" w:cs="Arial"/>
-          <w:lang w:val="pt-PT"/>
-        </w:rPr>
         <w:t>“Add produtos/Add categorias/Add Marcas/Add Tamanhos” - Adiciona um produto/categoria/marca/tamanho/color a base de dados.</w:t>
       </w:r>
     </w:p>
@@ -6494,22 +7261,37 @@
           <w:rFonts w:hint="default" w:ascii="Arial" w:hAnsi="Arial" w:cs="Arial"/>
           <w:lang w:val="pt-PT"/>
         </w:rPr>
-        <w:t>“Editar Produtos/Editar Categorias/Editar Marcas/Editar tamanhos/Editar Color” - Edita um produto/categoria/marca/tamanho/color</w:t>
-      </w:r>
-    </w:p>
-    <w:p>
-      <w:pPr>
-        <w:rPr>
-          <w:rFonts w:hint="default" w:ascii="Arial" w:hAnsi="Arial" w:cs="Arial"/>
-          <w:lang w:val="pt-PT"/>
-        </w:rPr>
-      </w:pPr>
-      <w:r>
-        <w:rPr>
-          <w:rFonts w:hint="default" w:ascii="Arial" w:hAnsi="Arial" w:cs="Arial"/>
-          <w:lang w:val="pt-PT"/>
-        </w:rPr>
-        <w:t>“Desativar Produtos/Desativar Categorias/Desativar Marcas/Desativar tamanhos/Desativar Color” - Desativa um produto/categoria/marca/tamanho/color</w:t>
+        <w:t>“Editar Produtos/Editar Categorias/Editar Marcas/Editar tamanhos/Editar Color” - Edita um produto/categoria/marca</w:t>
+      </w:r>
+    </w:p>
+    <w:p>
+      <w:pPr>
+        <w:rPr>
+          <w:rFonts w:hint="default" w:ascii="Arial" w:hAnsi="Arial" w:cs="Arial"/>
+          <w:lang w:val="pt-PT"/>
+        </w:rPr>
+      </w:pPr>
+      <w:r>
+        <w:rPr>
+          <w:rFonts w:hint="default" w:ascii="Arial" w:hAnsi="Arial" w:cs="Arial"/>
+          <w:lang w:val="pt-PT"/>
+        </w:rPr>
+        <w:t>“Desativar Produtos/Desativar Categorias/Desativar Marcas/Desativar tamanhos/Desativar Color” - Desativa um produto/categoria/marca</w:t>
+      </w:r>
+    </w:p>
+    <w:p>
+      <w:pPr>
+        <w:rPr>
+          <w:rFonts w:hint="default" w:ascii="Arial" w:hAnsi="Arial" w:cs="Arial"/>
+          <w:lang w:val="pt-PT"/>
+        </w:rPr>
+      </w:pPr>
+      <w:r>
+        <w:rPr>
+          <w:rFonts w:hint="default" w:ascii="Arial" w:hAnsi="Arial" w:cs="Arial"/>
+          <w:lang w:val="pt-PT"/>
+        </w:rPr>
+        <w:t>“Restore - Volta a colocar produto/categoria/marca ativo.</w:t>
       </w:r>
     </w:p>
     <w:p>
@@ -6534,7 +7316,9 @@
           <w:lang w:val="pt-PT" w:eastAsia="zh-CN"/>
         </w:rPr>
       </w:pPr>
-      <w:bookmarkStart w:id="5" w:name="_Toc12144"/>
+      <w:bookmarkStart w:id="35" w:name="_Toc12144"/>
+      <w:bookmarkStart w:id="36" w:name="_Toc25981"/>
+      <w:bookmarkStart w:id="37" w:name="_Toc17499"/>
       <w:r>
         <w:rPr>
           <w:rFonts w:hint="default"/>
@@ -6542,7 +7326,9 @@
         </w:rPr>
         <w:t>Diagrama de Classes</w:t>
       </w:r>
-      <w:bookmarkEnd w:id="5"/>
+      <w:bookmarkEnd w:id="35"/>
+      <w:bookmarkEnd w:id="36"/>
+      <w:bookmarkEnd w:id="37"/>
     </w:p>
     <w:p>
       <w:pPr>
@@ -6894,7 +7680,9 @@
           <w:lang w:val="pt-PT" w:eastAsia="zh-CN"/>
         </w:rPr>
       </w:pPr>
-      <w:bookmarkStart w:id="6" w:name="_Toc1759"/>
+      <w:bookmarkStart w:id="38" w:name="_Toc1759"/>
+      <w:bookmarkStart w:id="39" w:name="_Toc15642"/>
+      <w:bookmarkStart w:id="40" w:name="_Toc6291"/>
       <w:r>
         <w:rPr>
           <w:rFonts w:hint="default"/>
@@ -6902,7 +7690,9 @@
         </w:rPr>
         <w:t>Diagramas de Sequência</w:t>
       </w:r>
-      <w:bookmarkEnd w:id="6"/>
+      <w:bookmarkEnd w:id="38"/>
+      <w:bookmarkEnd w:id="39"/>
+      <w:bookmarkEnd w:id="40"/>
     </w:p>
     <w:p>
       <w:pPr>
@@ -7105,6 +7895,12 @@
           <w:rFonts w:hint="default" w:ascii="Arial" w:hAnsi="Arial" w:cs="Arial"/>
           <w:lang w:val="pt-PT" w:eastAsia="zh-CN"/>
         </w:rPr>
+        <w:sectPr>
+          <w:pgSz w:w="11906" w:h="16838"/>
+          <w:pgMar w:top="1440" w:right="1800" w:bottom="1440" w:left="1800" w:header="720" w:footer="720" w:gutter="0"/>
+          <w:cols w:space="720" w:num="1"/>
+          <w:docGrid w:linePitch="360" w:charSpace="0"/>
+        </w:sectPr>
       </w:pPr>
       <w:r>
         <w:rPr>
@@ -7112,6 +7908,1523 @@
           <w:lang w:val="pt-PT" w:eastAsia="zh-CN"/>
         </w:rPr>
         <w:t>O utilizador vai pedir para ler a lista de produtos e em seguida recebe a resposta com essa informação, se o utilizador for administrador o mesmo vê um produto em especifico e o sistema em resposta mostra a página do produto junto com as suas informações após isso o utilizador administrador edita as informações deste produto e recebe uma mensagem de sucesso, se o utilizador não for administrador o mesmo apenas pode ver a página do produto e as suas informações.</w:t>
+      </w:r>
+    </w:p>
+    <w:p>
+      <w:pPr>
+        <w:pStyle w:val="2"/>
+        <w:bidi w:val="0"/>
+        <w:jc w:val="center"/>
+        <w:rPr>
+          <w:rFonts w:hint="default"/>
+          <w:lang w:val="pt-PT" w:eastAsia="zh-CN"/>
+        </w:rPr>
+      </w:pPr>
+      <w:bookmarkStart w:id="41" w:name="_Toc16914"/>
+      <w:bookmarkStart w:id="42" w:name="_Toc19331"/>
+      <w:r>
+        <w:rPr>
+          <w:rFonts w:hint="default"/>
+          <w:lang w:val="pt-PT" w:eastAsia="zh-CN"/>
+        </w:rPr>
+        <w:t>Análise Estática e Cobertura de Código</w:t>
+      </w:r>
+      <w:bookmarkEnd w:id="41"/>
+      <w:bookmarkEnd w:id="42"/>
+    </w:p>
+    <w:p>
+      <w:pPr>
+        <w:rPr>
+          <w:rFonts w:hint="default"/>
+          <w:lang w:val="pt-PT" w:eastAsia="zh-CN"/>
+        </w:rPr>
+      </w:pPr>
+    </w:p>
+    <w:p>
+      <w:pPr>
+        <w:sectPr>
+          <w:pgSz w:w="11906" w:h="16838"/>
+          <w:pgMar w:top="1440" w:right="1800" w:bottom="1440" w:left="1800" w:header="720" w:footer="720" w:gutter="0"/>
+          <w:cols w:space="720" w:num="1"/>
+          <w:docGrid w:linePitch="360" w:charSpace="0"/>
+        </w:sectPr>
+      </w:pPr>
+      <w:r>
+        <w:drawing>
+          <wp:inline distT="0" distB="0" distL="114300" distR="114300">
+            <wp:extent cx="5267325" cy="2372995"/>
+            <wp:effectExtent l="0" t="0" r="9525" b="8255"/>
+            <wp:docPr id="42" name="Imagem 32"/>
+            <wp:cNvGraphicFramePr>
+              <a:graphicFrameLocks xmlns:a="http://schemas.openxmlformats.org/drawingml/2006/main" noChangeAspect="1"/>
+            </wp:cNvGraphicFramePr>
+            <a:graphic xmlns:a="http://schemas.openxmlformats.org/drawingml/2006/main">
+              <a:graphicData uri="http://schemas.openxmlformats.org/drawingml/2006/picture">
+                <pic:pic xmlns:pic="http://schemas.openxmlformats.org/drawingml/2006/picture">
+                  <pic:nvPicPr>
+                    <pic:cNvPr id="42" name="Imagem 32"/>
+                    <pic:cNvPicPr>
+                      <a:picLocks noChangeAspect="1"/>
+                    </pic:cNvPicPr>
+                  </pic:nvPicPr>
+                  <pic:blipFill>
+                    <a:blip r:embed="rId17"/>
+                    <a:stretch>
+                      <a:fillRect/>
+                    </a:stretch>
+                  </pic:blipFill>
+                  <pic:spPr>
+                    <a:xfrm>
+                      <a:off x="0" y="0"/>
+                      <a:ext cx="5267325" cy="2372995"/>
+                    </a:xfrm>
+                    <a:prstGeom prst="rect">
+                      <a:avLst/>
+                    </a:prstGeom>
+                    <a:noFill/>
+                    <a:ln>
+                      <a:noFill/>
+                    </a:ln>
+                  </pic:spPr>
+                </pic:pic>
+              </a:graphicData>
+            </a:graphic>
+          </wp:inline>
+        </w:drawing>
+      </w:r>
+    </w:p>
+    <w:p>
+      <w:pPr>
+        <w:pStyle w:val="2"/>
+        <w:bidi w:val="0"/>
+        <w:jc w:val="center"/>
+        <w:rPr>
+          <w:rFonts w:hint="default"/>
+          <w:lang w:val="pt-PT"/>
+        </w:rPr>
+      </w:pPr>
+      <w:bookmarkStart w:id="43" w:name="_Toc11693"/>
+      <w:bookmarkStart w:id="44" w:name="_Toc29083"/>
+      <w:r>
+        <w:rPr>
+          <w:rFonts w:hint="default"/>
+          <w:lang w:val="pt-PT"/>
+        </w:rPr>
+        <w:t>Github</w:t>
+      </w:r>
+      <w:bookmarkEnd w:id="43"/>
+      <w:bookmarkEnd w:id="44"/>
+    </w:p>
+    <w:p>
+      <w:pPr>
+        <w:rPr>
+          <w:rFonts w:hint="default"/>
+          <w:lang w:val="pt-PT"/>
+        </w:rPr>
+      </w:pPr>
+    </w:p>
+    <w:p>
+      <w:pPr>
+        <w:jc w:val="center"/>
+        <w:rPr>
+          <w:rFonts w:hint="default" w:ascii="Arial" w:hAnsi="Arial" w:cs="Arial"/>
+          <w:lang w:val="pt-PT"/>
+        </w:rPr>
+      </w:pPr>
+      <w:r>
+        <w:rPr>
+          <w:rFonts w:hint="default" w:ascii="Arial" w:hAnsi="Arial"/>
+          <w:lang w:val="pt-PT"/>
+        </w:rPr>
+        <w:fldChar w:fldCharType="begin"/>
+      </w:r>
+      <w:r>
+        <w:rPr>
+          <w:rFonts w:hint="default" w:ascii="Arial" w:hAnsi="Arial"/>
+          <w:lang w:val="pt-PT"/>
+        </w:rPr>
+        <w:instrText xml:space="preserve"> HYPERLINK "https://github.com/Solixx/UP_Project_Laboratorio_Engenharia_Manuel_Jorge" </w:instrText>
+      </w:r>
+      <w:r>
+        <w:rPr>
+          <w:rFonts w:hint="default" w:ascii="Arial" w:hAnsi="Arial"/>
+          <w:lang w:val="pt-PT"/>
+        </w:rPr>
+        <w:fldChar w:fldCharType="separate"/>
+      </w:r>
+      <w:r>
+        <w:rPr>
+          <w:rStyle w:val="7"/>
+          <w:rFonts w:hint="default" w:ascii="Arial" w:hAnsi="Arial"/>
+          <w:lang w:val="pt-PT"/>
+        </w:rPr>
+        <w:t>https://github.com/Solixx/UP_Project_Laboratorio_Engenharia_Manuel_Jorge</w:t>
+      </w:r>
+      <w:r>
+        <w:rPr>
+          <w:rFonts w:hint="default" w:ascii="Arial" w:hAnsi="Arial"/>
+          <w:lang w:val="pt-PT"/>
+        </w:rPr>
+        <w:fldChar w:fldCharType="end"/>
+      </w:r>
+    </w:p>
+    <w:p>
+      <w:pPr>
+        <w:rPr>
+          <w:rFonts w:hint="default" w:ascii="Arial" w:hAnsi="Arial" w:cs="Arial"/>
+          <w:lang w:val="pt-PT"/>
+        </w:rPr>
+      </w:pPr>
+    </w:p>
+    <w:p>
+      <w:pPr>
+        <w:rPr>
+          <w:rFonts w:hint="default" w:ascii="Arial" w:hAnsi="Arial" w:cs="Arial"/>
+          <w:lang w:val="pt-PT"/>
+        </w:rPr>
+      </w:pPr>
+      <w:r>
+        <w:rPr>
+          <w:rFonts w:hint="default" w:ascii="Arial" w:hAnsi="Arial" w:cs="Arial"/>
+          <w:lang w:val="pt-PT"/>
+        </w:rPr>
+        <w:t>Main branch protegida</w:t>
+      </w:r>
+    </w:p>
+    <w:p>
+      <w:pPr>
+        <w:rPr>
+          <w:rFonts w:hint="default"/>
+          <w:lang w:val="pt-PT"/>
+        </w:rPr>
+      </w:pPr>
+    </w:p>
+    <w:p>
+      <w:r>
+        <w:drawing>
+          <wp:inline distT="0" distB="0" distL="114300" distR="114300">
+            <wp:extent cx="5272405" cy="5638165"/>
+            <wp:effectExtent l="0" t="0" r="4445" b="635"/>
+            <wp:docPr id="43" name="Imagem 33"/>
+            <wp:cNvGraphicFramePr>
+              <a:graphicFrameLocks xmlns:a="http://schemas.openxmlformats.org/drawingml/2006/main" noChangeAspect="1"/>
+            </wp:cNvGraphicFramePr>
+            <a:graphic xmlns:a="http://schemas.openxmlformats.org/drawingml/2006/main">
+              <a:graphicData uri="http://schemas.openxmlformats.org/drawingml/2006/picture">
+                <pic:pic xmlns:pic="http://schemas.openxmlformats.org/drawingml/2006/picture">
+                  <pic:nvPicPr>
+                    <pic:cNvPr id="43" name="Imagem 33"/>
+                    <pic:cNvPicPr>
+                      <a:picLocks noChangeAspect="1"/>
+                    </pic:cNvPicPr>
+                  </pic:nvPicPr>
+                  <pic:blipFill>
+                    <a:blip r:embed="rId18"/>
+                    <a:stretch>
+                      <a:fillRect/>
+                    </a:stretch>
+                  </pic:blipFill>
+                  <pic:spPr>
+                    <a:xfrm>
+                      <a:off x="0" y="0"/>
+                      <a:ext cx="5272405" cy="5638165"/>
+                    </a:xfrm>
+                    <a:prstGeom prst="rect">
+                      <a:avLst/>
+                    </a:prstGeom>
+                    <a:noFill/>
+                    <a:ln>
+                      <a:noFill/>
+                    </a:ln>
+                  </pic:spPr>
+                </pic:pic>
+              </a:graphicData>
+            </a:graphic>
+          </wp:inline>
+        </w:drawing>
+      </w:r>
+    </w:p>
+    <w:p/>
+    <w:p/>
+    <w:p>
+      <w:pPr>
+        <w:rPr>
+          <w:rFonts w:hint="default" w:ascii="Arial" w:hAnsi="Arial" w:cs="Arial"/>
+          <w:lang w:val="pt-PT"/>
+        </w:rPr>
+      </w:pPr>
+      <w:r>
+        <w:rPr>
+          <w:rFonts w:hint="default" w:ascii="Arial" w:hAnsi="Arial" w:cs="Arial"/>
+          <w:lang w:val="pt-PT"/>
+        </w:rPr>
+        <w:t>SonarCloud</w:t>
+      </w:r>
+    </w:p>
+    <w:p>
+      <w:pPr>
+        <w:rPr>
+          <w:rFonts w:hint="default"/>
+          <w:lang w:val="pt-PT"/>
+        </w:rPr>
+      </w:pPr>
+    </w:p>
+    <w:p>
+      <w:pPr>
+        <w:rPr>
+          <w:rFonts w:hint="default"/>
+          <w:lang w:val="pt-PT"/>
+        </w:rPr>
+        <w:sectPr>
+          <w:pgSz w:w="11906" w:h="16838"/>
+          <w:pgMar w:top="1440" w:right="1800" w:bottom="1440" w:left="1800" w:header="720" w:footer="720" w:gutter="0"/>
+          <w:cols w:space="720" w:num="1"/>
+          <w:docGrid w:linePitch="360" w:charSpace="0"/>
+        </w:sectPr>
+      </w:pPr>
+      <w:r>
+        <w:drawing>
+          <wp:inline distT="0" distB="0" distL="114300" distR="114300">
+            <wp:extent cx="5259705" cy="1571625"/>
+            <wp:effectExtent l="0" t="0" r="17145" b="9525"/>
+            <wp:docPr id="44" name="Imagem 34"/>
+            <wp:cNvGraphicFramePr>
+              <a:graphicFrameLocks xmlns:a="http://schemas.openxmlformats.org/drawingml/2006/main" noChangeAspect="1"/>
+            </wp:cNvGraphicFramePr>
+            <a:graphic xmlns:a="http://schemas.openxmlformats.org/drawingml/2006/main">
+              <a:graphicData uri="http://schemas.openxmlformats.org/drawingml/2006/picture">
+                <pic:pic xmlns:pic="http://schemas.openxmlformats.org/drawingml/2006/picture">
+                  <pic:nvPicPr>
+                    <pic:cNvPr id="44" name="Imagem 34"/>
+                    <pic:cNvPicPr>
+                      <a:picLocks noChangeAspect="1"/>
+                    </pic:cNvPicPr>
+                  </pic:nvPicPr>
+                  <pic:blipFill>
+                    <a:blip r:embed="rId19"/>
+                    <a:stretch>
+                      <a:fillRect/>
+                    </a:stretch>
+                  </pic:blipFill>
+                  <pic:spPr>
+                    <a:xfrm>
+                      <a:off x="0" y="0"/>
+                      <a:ext cx="5259705" cy="1571625"/>
+                    </a:xfrm>
+                    <a:prstGeom prst="rect">
+                      <a:avLst/>
+                    </a:prstGeom>
+                    <a:noFill/>
+                    <a:ln>
+                      <a:noFill/>
+                    </a:ln>
+                  </pic:spPr>
+                </pic:pic>
+              </a:graphicData>
+            </a:graphic>
+          </wp:inline>
+        </w:drawing>
+      </w:r>
+    </w:p>
+    <w:p>
+      <w:pPr>
+        <w:rPr>
+          <w:rFonts w:hint="default" w:ascii="Arial" w:hAnsi="Arial" w:cs="Arial"/>
+          <w:lang w:val="pt-PT"/>
+        </w:rPr>
+      </w:pPr>
+      <w:r>
+        <w:rPr>
+          <w:rFonts w:hint="default" w:ascii="Arial" w:hAnsi="Arial" w:cs="Arial"/>
+          <w:lang w:val="pt-PT"/>
+        </w:rPr>
+        <w:t>Commit Testes</w:t>
+      </w:r>
+    </w:p>
+    <w:p>
+      <w:pPr>
+        <w:rPr>
+          <w:rFonts w:hint="default"/>
+          <w:lang w:val="pt-PT"/>
+        </w:rPr>
+      </w:pPr>
+    </w:p>
+    <w:p>
+      <w:pPr>
+        <w:rPr>
+          <w:rFonts w:hint="default"/>
+          <w:lang w:val="pt-PT"/>
+        </w:rPr>
+        <w:sectPr>
+          <w:pgSz w:w="11906" w:h="16838"/>
+          <w:pgMar w:top="1440" w:right="1800" w:bottom="1440" w:left="1800" w:header="720" w:footer="720" w:gutter="0"/>
+          <w:cols w:space="720" w:num="1"/>
+          <w:docGrid w:linePitch="360" w:charSpace="0"/>
+        </w:sectPr>
+      </w:pPr>
+      <w:r>
+        <w:drawing>
+          <wp:inline distT="0" distB="0" distL="114300" distR="114300">
+            <wp:extent cx="5266055" cy="2929890"/>
+            <wp:effectExtent l="0" t="0" r="10795" b="3810"/>
+            <wp:docPr id="45" name="Imagem 35"/>
+            <wp:cNvGraphicFramePr>
+              <a:graphicFrameLocks xmlns:a="http://schemas.openxmlformats.org/drawingml/2006/main" noChangeAspect="1"/>
+            </wp:cNvGraphicFramePr>
+            <a:graphic xmlns:a="http://schemas.openxmlformats.org/drawingml/2006/main">
+              <a:graphicData uri="http://schemas.openxmlformats.org/drawingml/2006/picture">
+                <pic:pic xmlns:pic="http://schemas.openxmlformats.org/drawingml/2006/picture">
+                  <pic:nvPicPr>
+                    <pic:cNvPr id="45" name="Imagem 35"/>
+                    <pic:cNvPicPr>
+                      <a:picLocks noChangeAspect="1"/>
+                    </pic:cNvPicPr>
+                  </pic:nvPicPr>
+                  <pic:blipFill>
+                    <a:blip r:embed="rId20"/>
+                    <a:stretch>
+                      <a:fillRect/>
+                    </a:stretch>
+                  </pic:blipFill>
+                  <pic:spPr>
+                    <a:xfrm>
+                      <a:off x="0" y="0"/>
+                      <a:ext cx="5266055" cy="2929890"/>
+                    </a:xfrm>
+                    <a:prstGeom prst="rect">
+                      <a:avLst/>
+                    </a:prstGeom>
+                    <a:noFill/>
+                    <a:ln>
+                      <a:noFill/>
+                    </a:ln>
+                  </pic:spPr>
+                </pic:pic>
+              </a:graphicData>
+            </a:graphic>
+          </wp:inline>
+        </w:drawing>
+      </w:r>
+    </w:p>
+    <w:p>
+      <w:pPr>
+        <w:pStyle w:val="2"/>
+        <w:bidi w:val="0"/>
+        <w:jc w:val="center"/>
+        <w:rPr>
+          <w:rFonts w:hint="default"/>
+          <w:lang w:val="pt-PT" w:eastAsia="zh-CN"/>
+        </w:rPr>
+      </w:pPr>
+      <w:bookmarkStart w:id="45" w:name="_Toc24962"/>
+      <w:bookmarkStart w:id="46" w:name="_Toc6536"/>
+      <w:r>
+        <w:rPr>
+          <w:rFonts w:hint="default"/>
+          <w:lang w:val="pt-PT" w:eastAsia="zh-CN"/>
+        </w:rPr>
+        <w:t>Testes Automáticos</w:t>
+      </w:r>
+      <w:bookmarkEnd w:id="45"/>
+      <w:bookmarkEnd w:id="46"/>
+    </w:p>
+    <w:p>
+      <w:pPr>
+        <w:rPr>
+          <w:rFonts w:hint="default"/>
+          <w:lang w:val="pt-PT" w:eastAsia="zh-CN"/>
+        </w:rPr>
+      </w:pPr>
+    </w:p>
+    <w:p>
+      <w:pPr>
+        <w:pStyle w:val="3"/>
+        <w:bidi w:val="0"/>
+        <w:rPr>
+          <w:rFonts w:hint="default"/>
+          <w:lang w:val="pt-PT"/>
+        </w:rPr>
+      </w:pPr>
+      <w:bookmarkStart w:id="47" w:name="_Toc28551"/>
+      <w:bookmarkStart w:id="48" w:name="_Toc3666"/>
+      <w:r>
+        <w:rPr>
+          <w:rFonts w:hint="default"/>
+          <w:lang w:val="pt-PT"/>
+        </w:rPr>
+        <w:t>Favoritos</w:t>
+      </w:r>
+      <w:bookmarkEnd w:id="47"/>
+      <w:bookmarkEnd w:id="48"/>
+    </w:p>
+    <w:p>
+      <w:pPr>
+        <w:rPr>
+          <w:rFonts w:hint="default" w:ascii="Arial" w:hAnsi="Arial" w:cs="Arial"/>
+          <w:lang w:val="pt-PT" w:eastAsia="zh-CN"/>
+        </w:rPr>
+      </w:pPr>
+      <w:r>
+        <w:rPr>
+          <w:rFonts w:hint="default" w:ascii="Arial" w:hAnsi="Arial" w:cs="Arial"/>
+          <w:lang w:val="pt-PT"/>
+        </w:rPr>
+        <w:t>Testa se o utilizador consegue adicionar um produto aos favoritos.</w:t>
+      </w:r>
+    </w:p>
+    <w:p>
+      <w:r>
+        <w:drawing>
+          <wp:inline distT="0" distB="0" distL="114300" distR="114300">
+            <wp:extent cx="5271770" cy="2762250"/>
+            <wp:effectExtent l="0" t="0" r="5080" b="0"/>
+            <wp:docPr id="29" name="Imagem 19"/>
+            <wp:cNvGraphicFramePr>
+              <a:graphicFrameLocks xmlns:a="http://schemas.openxmlformats.org/drawingml/2006/main" noChangeAspect="1"/>
+            </wp:cNvGraphicFramePr>
+            <a:graphic xmlns:a="http://schemas.openxmlformats.org/drawingml/2006/main">
+              <a:graphicData uri="http://schemas.openxmlformats.org/drawingml/2006/picture">
+                <pic:pic xmlns:pic="http://schemas.openxmlformats.org/drawingml/2006/picture">
+                  <pic:nvPicPr>
+                    <pic:cNvPr id="29" name="Imagem 19"/>
+                    <pic:cNvPicPr>
+                      <a:picLocks noChangeAspect="1"/>
+                    </pic:cNvPicPr>
+                  </pic:nvPicPr>
+                  <pic:blipFill>
+                    <a:blip r:embed="rId21"/>
+                    <a:stretch>
+                      <a:fillRect/>
+                    </a:stretch>
+                  </pic:blipFill>
+                  <pic:spPr>
+                    <a:xfrm>
+                      <a:off x="0" y="0"/>
+                      <a:ext cx="5271770" cy="2762250"/>
+                    </a:xfrm>
+                    <a:prstGeom prst="rect">
+                      <a:avLst/>
+                    </a:prstGeom>
+                    <a:noFill/>
+                    <a:ln>
+                      <a:noFill/>
+                    </a:ln>
+                  </pic:spPr>
+                </pic:pic>
+              </a:graphicData>
+            </a:graphic>
+          </wp:inline>
+        </w:drawing>
+      </w:r>
+    </w:p>
+    <w:p>
+      <w:pPr>
+        <w:rPr>
+          <w:rFonts w:hint="default" w:ascii="Arial" w:hAnsi="Arial" w:cs="Arial"/>
+          <w:lang w:val="pt-PT"/>
+        </w:rPr>
+      </w:pPr>
+    </w:p>
+    <w:p>
+      <w:pPr>
+        <w:rPr>
+          <w:rFonts w:hint="default" w:ascii="Arial" w:hAnsi="Arial" w:cs="Arial"/>
+          <w:lang w:val="pt-PT"/>
+        </w:rPr>
+      </w:pPr>
+    </w:p>
+    <w:p>
+      <w:pPr>
+        <w:pStyle w:val="3"/>
+        <w:bidi w:val="0"/>
+        <w:rPr>
+          <w:rFonts w:hint="default" w:ascii="Arial" w:hAnsi="Arial" w:cs="Arial"/>
+          <w:lang w:val="pt-PT"/>
+        </w:rPr>
+      </w:pPr>
+      <w:bookmarkStart w:id="49" w:name="_Toc24736"/>
+      <w:bookmarkStart w:id="50" w:name="_Toc30897"/>
+      <w:r>
+        <w:rPr>
+          <w:rFonts w:hint="default" w:ascii="Arial" w:hAnsi="Arial" w:cs="Arial"/>
+          <w:lang w:val="pt-PT"/>
+        </w:rPr>
+        <w:t>Produtos</w:t>
+      </w:r>
+      <w:bookmarkEnd w:id="49"/>
+      <w:bookmarkEnd w:id="50"/>
+    </w:p>
+    <w:p>
+      <w:pPr>
+        <w:rPr>
+          <w:rFonts w:hint="default" w:ascii="Arial" w:hAnsi="Arial" w:cs="Arial"/>
+          <w:lang w:val="pt-PT"/>
+        </w:rPr>
+      </w:pPr>
+      <w:r>
+        <w:rPr>
+          <w:rFonts w:hint="default" w:ascii="Arial" w:hAnsi="Arial" w:cs="Arial"/>
+          <w:lang w:val="pt-PT"/>
+        </w:rPr>
+        <w:t>Testa se consegue ver as informações do produto (página do produto)</w:t>
+      </w:r>
+    </w:p>
+    <w:p>
+      <w:r>
+        <w:drawing>
+          <wp:inline distT="0" distB="0" distL="114300" distR="114300">
+            <wp:extent cx="5273675" cy="2739390"/>
+            <wp:effectExtent l="0" t="0" r="3175" b="3810"/>
+            <wp:docPr id="30" name="Imagem 20"/>
+            <wp:cNvGraphicFramePr>
+              <a:graphicFrameLocks xmlns:a="http://schemas.openxmlformats.org/drawingml/2006/main" noChangeAspect="1"/>
+            </wp:cNvGraphicFramePr>
+            <a:graphic xmlns:a="http://schemas.openxmlformats.org/drawingml/2006/main">
+              <a:graphicData uri="http://schemas.openxmlformats.org/drawingml/2006/picture">
+                <pic:pic xmlns:pic="http://schemas.openxmlformats.org/drawingml/2006/picture">
+                  <pic:nvPicPr>
+                    <pic:cNvPr id="30" name="Imagem 20"/>
+                    <pic:cNvPicPr>
+                      <a:picLocks noChangeAspect="1"/>
+                    </pic:cNvPicPr>
+                  </pic:nvPicPr>
+                  <pic:blipFill>
+                    <a:blip r:embed="rId22"/>
+                    <a:stretch>
+                      <a:fillRect/>
+                    </a:stretch>
+                  </pic:blipFill>
+                  <pic:spPr>
+                    <a:xfrm>
+                      <a:off x="0" y="0"/>
+                      <a:ext cx="5273675" cy="2739390"/>
+                    </a:xfrm>
+                    <a:prstGeom prst="rect">
+                      <a:avLst/>
+                    </a:prstGeom>
+                    <a:noFill/>
+                    <a:ln>
+                      <a:noFill/>
+                    </a:ln>
+                  </pic:spPr>
+                </pic:pic>
+              </a:graphicData>
+            </a:graphic>
+          </wp:inline>
+        </w:drawing>
+      </w:r>
+    </w:p>
+    <w:p/>
+    <w:p>
+      <w:pPr>
+        <w:rPr>
+          <w:rFonts w:hint="default"/>
+          <w:lang w:val="pt-PT"/>
+        </w:rPr>
+      </w:pPr>
+    </w:p>
+    <w:p>
+      <w:pPr>
+        <w:rPr>
+          <w:rFonts w:hint="default"/>
+          <w:lang w:val="pt-PT"/>
+        </w:rPr>
+      </w:pPr>
+    </w:p>
+    <w:p>
+      <w:pPr>
+        <w:rPr>
+          <w:rFonts w:hint="default"/>
+          <w:lang w:val="pt-PT"/>
+        </w:rPr>
+      </w:pPr>
+    </w:p>
+    <w:p>
+      <w:pPr>
+        <w:rPr>
+          <w:rFonts w:hint="default"/>
+          <w:lang w:val="pt-PT"/>
+        </w:rPr>
+      </w:pPr>
+    </w:p>
+    <w:p>
+      <w:pPr>
+        <w:rPr>
+          <w:rFonts w:hint="default"/>
+          <w:lang w:val="pt-PT"/>
+        </w:rPr>
+      </w:pPr>
+    </w:p>
+    <w:p>
+      <w:pPr>
+        <w:rPr>
+          <w:rFonts w:hint="default"/>
+          <w:lang w:val="pt-PT"/>
+        </w:rPr>
+      </w:pPr>
+    </w:p>
+    <w:p>
+      <w:pPr>
+        <w:rPr>
+          <w:rFonts w:hint="default"/>
+          <w:lang w:val="pt-PT"/>
+        </w:rPr>
+      </w:pPr>
+    </w:p>
+    <w:p>
+      <w:pPr>
+        <w:rPr>
+          <w:rFonts w:hint="default"/>
+          <w:lang w:val="pt-PT"/>
+        </w:rPr>
+      </w:pPr>
+    </w:p>
+    <w:p>
+      <w:pPr>
+        <w:rPr>
+          <w:rFonts w:hint="default"/>
+          <w:lang w:val="pt-PT"/>
+        </w:rPr>
+      </w:pPr>
+    </w:p>
+    <w:p>
+      <w:pPr>
+        <w:rPr>
+          <w:rFonts w:hint="default"/>
+          <w:lang w:val="pt-PT"/>
+        </w:rPr>
+      </w:pPr>
+    </w:p>
+    <w:p>
+      <w:pPr>
+        <w:rPr>
+          <w:rFonts w:hint="default"/>
+          <w:lang w:val="pt-PT"/>
+        </w:rPr>
+      </w:pPr>
+    </w:p>
+    <w:p>
+      <w:pPr>
+        <w:rPr>
+          <w:rFonts w:hint="default" w:ascii="Arial" w:hAnsi="Arial" w:cs="Arial"/>
+          <w:lang w:val="pt-PT"/>
+        </w:rPr>
+      </w:pPr>
+      <w:r>
+        <w:rPr>
+          <w:rFonts w:hint="default" w:ascii="Arial" w:hAnsi="Arial" w:cs="Arial"/>
+          <w:lang w:val="pt-PT"/>
+        </w:rPr>
+        <w:t>Teste da listagem dos produtos &amp; teste de adicionar produto</w:t>
+      </w:r>
+    </w:p>
+    <w:p>
+      <w:r>
+        <w:drawing>
+          <wp:inline distT="0" distB="0" distL="114300" distR="114300">
+            <wp:extent cx="5272405" cy="3573780"/>
+            <wp:effectExtent l="0" t="0" r="4445" b="7620"/>
+            <wp:docPr id="31" name="Imagem 21"/>
+            <wp:cNvGraphicFramePr>
+              <a:graphicFrameLocks xmlns:a="http://schemas.openxmlformats.org/drawingml/2006/main" noChangeAspect="1"/>
+            </wp:cNvGraphicFramePr>
+            <a:graphic xmlns:a="http://schemas.openxmlformats.org/drawingml/2006/main">
+              <a:graphicData uri="http://schemas.openxmlformats.org/drawingml/2006/picture">
+                <pic:pic xmlns:pic="http://schemas.openxmlformats.org/drawingml/2006/picture">
+                  <pic:nvPicPr>
+                    <pic:cNvPr id="31" name="Imagem 21"/>
+                    <pic:cNvPicPr>
+                      <a:picLocks noChangeAspect="1"/>
+                    </pic:cNvPicPr>
+                  </pic:nvPicPr>
+                  <pic:blipFill>
+                    <a:blip r:embed="rId23"/>
+                    <a:stretch>
+                      <a:fillRect/>
+                    </a:stretch>
+                  </pic:blipFill>
+                  <pic:spPr>
+                    <a:xfrm>
+                      <a:off x="0" y="0"/>
+                      <a:ext cx="5272405" cy="3573780"/>
+                    </a:xfrm>
+                    <a:prstGeom prst="rect">
+                      <a:avLst/>
+                    </a:prstGeom>
+                    <a:noFill/>
+                    <a:ln>
+                      <a:noFill/>
+                    </a:ln>
+                  </pic:spPr>
+                </pic:pic>
+              </a:graphicData>
+            </a:graphic>
+          </wp:inline>
+        </w:drawing>
+      </w:r>
+    </w:p>
+    <w:p/>
+    <w:p>
+      <w:pPr>
+        <w:rPr>
+          <w:rFonts w:hint="default" w:ascii="Arial" w:hAnsi="Arial" w:cs="Arial"/>
+          <w:lang w:val="pt-PT"/>
+        </w:rPr>
+      </w:pPr>
+      <w:r>
+        <w:rPr>
+          <w:rFonts w:hint="default" w:ascii="Arial" w:hAnsi="Arial" w:cs="Arial"/>
+          <w:lang w:val="pt-PT"/>
+        </w:rPr>
+        <w:t>Teste de atualizar um produto</w:t>
+      </w:r>
+    </w:p>
+    <w:p>
+      <w:r>
+        <w:drawing>
+          <wp:inline distT="0" distB="0" distL="114300" distR="114300">
+            <wp:extent cx="5271135" cy="2346325"/>
+            <wp:effectExtent l="0" t="0" r="5715" b="15875"/>
+            <wp:docPr id="32" name="Imagem 22"/>
+            <wp:cNvGraphicFramePr>
+              <a:graphicFrameLocks xmlns:a="http://schemas.openxmlformats.org/drawingml/2006/main" noChangeAspect="1"/>
+            </wp:cNvGraphicFramePr>
+            <a:graphic xmlns:a="http://schemas.openxmlformats.org/drawingml/2006/main">
+              <a:graphicData uri="http://schemas.openxmlformats.org/drawingml/2006/picture">
+                <pic:pic xmlns:pic="http://schemas.openxmlformats.org/drawingml/2006/picture">
+                  <pic:nvPicPr>
+                    <pic:cNvPr id="32" name="Imagem 22"/>
+                    <pic:cNvPicPr>
+                      <a:picLocks noChangeAspect="1"/>
+                    </pic:cNvPicPr>
+                  </pic:nvPicPr>
+                  <pic:blipFill>
+                    <a:blip r:embed="rId24"/>
+                    <a:stretch>
+                      <a:fillRect/>
+                    </a:stretch>
+                  </pic:blipFill>
+                  <pic:spPr>
+                    <a:xfrm>
+                      <a:off x="0" y="0"/>
+                      <a:ext cx="5271135" cy="2346325"/>
+                    </a:xfrm>
+                    <a:prstGeom prst="rect">
+                      <a:avLst/>
+                    </a:prstGeom>
+                    <a:noFill/>
+                    <a:ln>
+                      <a:noFill/>
+                    </a:ln>
+                  </pic:spPr>
+                </pic:pic>
+              </a:graphicData>
+            </a:graphic>
+          </wp:inline>
+        </w:drawing>
+      </w:r>
+    </w:p>
+    <w:p/>
+    <w:p>
+      <w:pPr>
+        <w:rPr>
+          <w:rFonts w:hint="default"/>
+          <w:lang w:val="pt-PT"/>
+        </w:rPr>
+      </w:pPr>
+    </w:p>
+    <w:p>
+      <w:pPr>
+        <w:rPr>
+          <w:rFonts w:hint="default"/>
+          <w:lang w:val="pt-PT"/>
+        </w:rPr>
+      </w:pPr>
+    </w:p>
+    <w:p>
+      <w:pPr>
+        <w:rPr>
+          <w:rFonts w:hint="default"/>
+          <w:lang w:val="pt-PT"/>
+        </w:rPr>
+      </w:pPr>
+    </w:p>
+    <w:p>
+      <w:pPr>
+        <w:rPr>
+          <w:rFonts w:hint="default"/>
+          <w:lang w:val="pt-PT"/>
+        </w:rPr>
+      </w:pPr>
+    </w:p>
+    <w:p>
+      <w:pPr>
+        <w:rPr>
+          <w:rFonts w:hint="default"/>
+          <w:lang w:val="pt-PT"/>
+        </w:rPr>
+      </w:pPr>
+    </w:p>
+    <w:p>
+      <w:pPr>
+        <w:rPr>
+          <w:rFonts w:hint="default" w:ascii="Arial" w:hAnsi="Arial" w:cs="Arial"/>
+          <w:lang w:val="pt-PT"/>
+        </w:rPr>
+      </w:pPr>
+      <w:r>
+        <w:rPr>
+          <w:rFonts w:hint="default" w:ascii="Arial" w:hAnsi="Arial" w:cs="Arial"/>
+          <w:lang w:val="pt-PT"/>
+        </w:rPr>
+        <w:t>Teste de desativar um produto</w:t>
+      </w:r>
+    </w:p>
+    <w:p>
+      <w:r>
+        <w:drawing>
+          <wp:inline distT="0" distB="0" distL="114300" distR="114300">
+            <wp:extent cx="5268595" cy="2107565"/>
+            <wp:effectExtent l="0" t="0" r="8255" b="6985"/>
+            <wp:docPr id="33" name="Imagem 23"/>
+            <wp:cNvGraphicFramePr>
+              <a:graphicFrameLocks xmlns:a="http://schemas.openxmlformats.org/drawingml/2006/main" noChangeAspect="1"/>
+            </wp:cNvGraphicFramePr>
+            <a:graphic xmlns:a="http://schemas.openxmlformats.org/drawingml/2006/main">
+              <a:graphicData uri="http://schemas.openxmlformats.org/drawingml/2006/picture">
+                <pic:pic xmlns:pic="http://schemas.openxmlformats.org/drawingml/2006/picture">
+                  <pic:nvPicPr>
+                    <pic:cNvPr id="33" name="Imagem 23"/>
+                    <pic:cNvPicPr>
+                      <a:picLocks noChangeAspect="1"/>
+                    </pic:cNvPicPr>
+                  </pic:nvPicPr>
+                  <pic:blipFill>
+                    <a:blip r:embed="rId25"/>
+                    <a:stretch>
+                      <a:fillRect/>
+                    </a:stretch>
+                  </pic:blipFill>
+                  <pic:spPr>
+                    <a:xfrm>
+                      <a:off x="0" y="0"/>
+                      <a:ext cx="5268595" cy="2107565"/>
+                    </a:xfrm>
+                    <a:prstGeom prst="rect">
+                      <a:avLst/>
+                    </a:prstGeom>
+                    <a:noFill/>
+                    <a:ln>
+                      <a:noFill/>
+                    </a:ln>
+                  </pic:spPr>
+                </pic:pic>
+              </a:graphicData>
+            </a:graphic>
+          </wp:inline>
+        </w:drawing>
+      </w:r>
+    </w:p>
+    <w:p/>
+    <w:p>
+      <w:pPr>
+        <w:rPr>
+          <w:rFonts w:hint="default"/>
+          <w:lang w:val="pt-PT" w:eastAsia="zh-CN"/>
+        </w:rPr>
+      </w:pPr>
+    </w:p>
+    <w:p>
+      <w:pPr>
+        <w:pStyle w:val="3"/>
+        <w:bidi w:val="0"/>
+        <w:rPr>
+          <w:rFonts w:hint="default" w:ascii="Arial" w:hAnsi="Arial" w:cs="Arial"/>
+          <w:lang w:val="pt-PT" w:eastAsia="zh-CN"/>
+        </w:rPr>
+      </w:pPr>
+      <w:bookmarkStart w:id="51" w:name="_Toc13512"/>
+      <w:bookmarkStart w:id="52" w:name="_Toc29709"/>
+      <w:r>
+        <w:rPr>
+          <w:rFonts w:hint="default" w:ascii="Arial" w:hAnsi="Arial" w:cs="Arial"/>
+          <w:lang w:val="pt-PT" w:eastAsia="zh-CN"/>
+        </w:rPr>
+        <w:t>Utilizador &amp; Administrador</w:t>
+      </w:r>
+      <w:bookmarkEnd w:id="51"/>
+      <w:bookmarkEnd w:id="52"/>
+    </w:p>
+    <w:p>
+      <w:pPr>
+        <w:rPr>
+          <w:rFonts w:hint="default" w:ascii="Arial" w:hAnsi="Arial" w:cs="Arial"/>
+          <w:lang w:val="pt-PT" w:eastAsia="zh-CN"/>
+        </w:rPr>
+      </w:pPr>
+      <w:r>
+        <w:rPr>
+          <w:rFonts w:hint="default" w:ascii="Arial" w:hAnsi="Arial" w:cs="Arial"/>
+          <w:lang w:val="pt-PT" w:eastAsia="zh-CN"/>
+        </w:rPr>
+        <w:t>Teste de criação de um utilizador (register)</w:t>
+      </w:r>
+    </w:p>
+    <w:p>
+      <w:r>
+        <w:drawing>
+          <wp:inline distT="0" distB="0" distL="114300" distR="114300">
+            <wp:extent cx="5267960" cy="3982720"/>
+            <wp:effectExtent l="0" t="0" r="8890" b="17780"/>
+            <wp:docPr id="34" name="Imagem 24"/>
+            <wp:cNvGraphicFramePr>
+              <a:graphicFrameLocks xmlns:a="http://schemas.openxmlformats.org/drawingml/2006/main" noChangeAspect="1"/>
+            </wp:cNvGraphicFramePr>
+            <a:graphic xmlns:a="http://schemas.openxmlformats.org/drawingml/2006/main">
+              <a:graphicData uri="http://schemas.openxmlformats.org/drawingml/2006/picture">
+                <pic:pic xmlns:pic="http://schemas.openxmlformats.org/drawingml/2006/picture">
+                  <pic:nvPicPr>
+                    <pic:cNvPr id="34" name="Imagem 24"/>
+                    <pic:cNvPicPr>
+                      <a:picLocks noChangeAspect="1"/>
+                    </pic:cNvPicPr>
+                  </pic:nvPicPr>
+                  <pic:blipFill>
+                    <a:blip r:embed="rId26"/>
+                    <a:stretch>
+                      <a:fillRect/>
+                    </a:stretch>
+                  </pic:blipFill>
+                  <pic:spPr>
+                    <a:xfrm>
+                      <a:off x="0" y="0"/>
+                      <a:ext cx="5267960" cy="3982720"/>
+                    </a:xfrm>
+                    <a:prstGeom prst="rect">
+                      <a:avLst/>
+                    </a:prstGeom>
+                    <a:noFill/>
+                    <a:ln>
+                      <a:noFill/>
+                    </a:ln>
+                  </pic:spPr>
+                </pic:pic>
+              </a:graphicData>
+            </a:graphic>
+          </wp:inline>
+        </w:drawing>
+      </w:r>
+    </w:p>
+    <w:p/>
+    <w:p>
+      <w:pPr>
+        <w:rPr>
+          <w:rFonts w:hint="default"/>
+          <w:lang w:val="pt-PT"/>
+        </w:rPr>
+      </w:pPr>
+    </w:p>
+    <w:p>
+      <w:pPr>
+        <w:rPr>
+          <w:rFonts w:hint="default"/>
+          <w:lang w:val="pt-PT"/>
+        </w:rPr>
+      </w:pPr>
+    </w:p>
+    <w:p>
+      <w:pPr>
+        <w:rPr>
+          <w:rFonts w:hint="default"/>
+          <w:lang w:val="pt-PT"/>
+        </w:rPr>
+      </w:pPr>
+    </w:p>
+    <w:p>
+      <w:pPr>
+        <w:rPr>
+          <w:rFonts w:hint="default"/>
+          <w:lang w:val="pt-PT"/>
+        </w:rPr>
+      </w:pPr>
+    </w:p>
+    <w:p>
+      <w:pPr>
+        <w:rPr>
+          <w:rFonts w:hint="default"/>
+          <w:lang w:val="pt-PT"/>
+        </w:rPr>
+      </w:pPr>
+    </w:p>
+    <w:p>
+      <w:pPr>
+        <w:rPr>
+          <w:rFonts w:hint="default"/>
+          <w:lang w:val="pt-PT"/>
+        </w:rPr>
+      </w:pPr>
+    </w:p>
+    <w:p>
+      <w:pPr>
+        <w:rPr>
+          <w:rFonts w:hint="default"/>
+          <w:lang w:val="pt-PT"/>
+        </w:rPr>
+      </w:pPr>
+    </w:p>
+    <w:p>
+      <w:pPr>
+        <w:rPr>
+          <w:rFonts w:hint="default"/>
+          <w:lang w:val="pt-PT"/>
+        </w:rPr>
+      </w:pPr>
+    </w:p>
+    <w:p>
+      <w:pPr>
+        <w:rPr>
+          <w:rFonts w:hint="default"/>
+          <w:lang w:val="pt-PT"/>
+        </w:rPr>
+      </w:pPr>
+    </w:p>
+    <w:p>
+      <w:pPr>
+        <w:rPr>
+          <w:rFonts w:hint="default"/>
+          <w:lang w:val="pt-PT"/>
+        </w:rPr>
+      </w:pPr>
+    </w:p>
+    <w:p>
+      <w:pPr>
+        <w:rPr>
+          <w:rFonts w:hint="default" w:ascii="Arial" w:hAnsi="Arial" w:cs="Arial"/>
+          <w:lang w:val="pt-PT"/>
+        </w:rPr>
+      </w:pPr>
+      <w:r>
+        <w:rPr>
+          <w:rFonts w:hint="default" w:ascii="Arial" w:hAnsi="Arial" w:cs="Arial"/>
+          <w:lang w:val="pt-PT"/>
+        </w:rPr>
+        <w:t>Testar página de perfil &amp; Admin Home</w:t>
+      </w:r>
+    </w:p>
+    <w:p>
+      <w:r>
+        <w:drawing>
+          <wp:inline distT="0" distB="0" distL="114300" distR="114300">
+            <wp:extent cx="5269865" cy="3597275"/>
+            <wp:effectExtent l="0" t="0" r="6985" b="3175"/>
+            <wp:docPr id="35" name="Imagem 25"/>
+            <wp:cNvGraphicFramePr>
+              <a:graphicFrameLocks xmlns:a="http://schemas.openxmlformats.org/drawingml/2006/main" noChangeAspect="1"/>
+            </wp:cNvGraphicFramePr>
+            <a:graphic xmlns:a="http://schemas.openxmlformats.org/drawingml/2006/main">
+              <a:graphicData uri="http://schemas.openxmlformats.org/drawingml/2006/picture">
+                <pic:pic xmlns:pic="http://schemas.openxmlformats.org/drawingml/2006/picture">
+                  <pic:nvPicPr>
+                    <pic:cNvPr id="35" name="Imagem 25"/>
+                    <pic:cNvPicPr>
+                      <a:picLocks noChangeAspect="1"/>
+                    </pic:cNvPicPr>
+                  </pic:nvPicPr>
+                  <pic:blipFill>
+                    <a:blip r:embed="rId27"/>
+                    <a:stretch>
+                      <a:fillRect/>
+                    </a:stretch>
+                  </pic:blipFill>
+                  <pic:spPr>
+                    <a:xfrm>
+                      <a:off x="0" y="0"/>
+                      <a:ext cx="5269865" cy="3597275"/>
+                    </a:xfrm>
+                    <a:prstGeom prst="rect">
+                      <a:avLst/>
+                    </a:prstGeom>
+                    <a:noFill/>
+                    <a:ln>
+                      <a:noFill/>
+                    </a:ln>
+                  </pic:spPr>
+                </pic:pic>
+              </a:graphicData>
+            </a:graphic>
+          </wp:inline>
+        </w:drawing>
+      </w:r>
+    </w:p>
+    <w:p/>
+    <w:p>
+      <w:pPr>
+        <w:rPr>
+          <w:rFonts w:hint="default"/>
+          <w:lang w:val="pt-PT" w:eastAsia="zh-CN"/>
+        </w:rPr>
+      </w:pPr>
+    </w:p>
+    <w:p>
+      <w:pPr>
+        <w:rPr>
+          <w:rFonts w:hint="default"/>
+          <w:lang w:val="pt-PT" w:eastAsia="zh-CN"/>
+        </w:rPr>
+        <w:sectPr>
+          <w:pgSz w:w="11906" w:h="16838"/>
+          <w:pgMar w:top="1440" w:right="1800" w:bottom="1440" w:left="1800" w:header="720" w:footer="720" w:gutter="0"/>
+          <w:cols w:space="720" w:num="1"/>
+          <w:docGrid w:linePitch="360" w:charSpace="0"/>
+        </w:sectPr>
+      </w:pPr>
+    </w:p>
+    <w:p>
+      <w:pPr>
+        <w:rPr>
+          <w:rFonts w:hint="default" w:ascii="Arial" w:hAnsi="Arial" w:cs="Arial"/>
+          <w:lang w:val="pt-PT" w:eastAsia="zh-CN"/>
+        </w:rPr>
+      </w:pPr>
+      <w:r>
+        <w:rPr>
+          <w:rFonts w:hint="default" w:ascii="Arial" w:hAnsi="Arial" w:cs="Arial"/>
+          <w:lang w:val="pt-PT" w:eastAsia="zh-CN"/>
+        </w:rPr>
+        <w:t>Teste listagem de utilizadores &amp; listagem de produtos (Admin)</w:t>
+      </w:r>
+    </w:p>
+    <w:p>
+      <w:r>
+        <w:drawing>
+          <wp:inline distT="0" distB="0" distL="114300" distR="114300">
+            <wp:extent cx="5273040" cy="3454400"/>
+            <wp:effectExtent l="0" t="0" r="3810" b="12700"/>
+            <wp:docPr id="36" name="Imagem 26"/>
+            <wp:cNvGraphicFramePr>
+              <a:graphicFrameLocks xmlns:a="http://schemas.openxmlformats.org/drawingml/2006/main" noChangeAspect="1"/>
+            </wp:cNvGraphicFramePr>
+            <a:graphic xmlns:a="http://schemas.openxmlformats.org/drawingml/2006/main">
+              <a:graphicData uri="http://schemas.openxmlformats.org/drawingml/2006/picture">
+                <pic:pic xmlns:pic="http://schemas.openxmlformats.org/drawingml/2006/picture">
+                  <pic:nvPicPr>
+                    <pic:cNvPr id="36" name="Imagem 26"/>
+                    <pic:cNvPicPr>
+                      <a:picLocks noChangeAspect="1"/>
+                    </pic:cNvPicPr>
+                  </pic:nvPicPr>
+                  <pic:blipFill>
+                    <a:blip r:embed="rId28"/>
+                    <a:stretch>
+                      <a:fillRect/>
+                    </a:stretch>
+                  </pic:blipFill>
+                  <pic:spPr>
+                    <a:xfrm>
+                      <a:off x="0" y="0"/>
+                      <a:ext cx="5273040" cy="3454400"/>
+                    </a:xfrm>
+                    <a:prstGeom prst="rect">
+                      <a:avLst/>
+                    </a:prstGeom>
+                    <a:noFill/>
+                    <a:ln>
+                      <a:noFill/>
+                    </a:ln>
+                  </pic:spPr>
+                </pic:pic>
+              </a:graphicData>
+            </a:graphic>
+          </wp:inline>
+        </w:drawing>
+      </w:r>
+    </w:p>
+    <w:p>
+      <w:pPr>
+        <w:sectPr>
+          <w:pgSz w:w="11906" w:h="16838"/>
+          <w:pgMar w:top="1440" w:right="1800" w:bottom="1440" w:left="1800" w:header="720" w:footer="720" w:gutter="0"/>
+          <w:cols w:space="720" w:num="1"/>
+          <w:docGrid w:linePitch="360" w:charSpace="0"/>
+        </w:sectPr>
+      </w:pPr>
+    </w:p>
+    <w:p>
+      <w:pPr>
+        <w:rPr>
+          <w:rFonts w:hint="default" w:ascii="Arial" w:hAnsi="Arial" w:cs="Arial"/>
+          <w:lang w:val="pt-PT" w:eastAsia="zh-CN"/>
+        </w:rPr>
+      </w:pPr>
+      <w:r>
+        <w:rPr>
+          <w:rFonts w:hint="default" w:ascii="Arial" w:hAnsi="Arial" w:cs="Arial"/>
+          <w:lang w:val="pt-PT" w:eastAsia="zh-CN"/>
+        </w:rPr>
+        <w:t>Teste lista de categorias e marcas (Admin)</w:t>
+      </w:r>
+    </w:p>
+    <w:p>
+      <w:r>
+        <w:drawing>
+          <wp:inline distT="0" distB="0" distL="114300" distR="114300">
+            <wp:extent cx="5269865" cy="3177540"/>
+            <wp:effectExtent l="0" t="0" r="6985" b="3810"/>
+            <wp:docPr id="37" name="Imagem 27"/>
+            <wp:cNvGraphicFramePr>
+              <a:graphicFrameLocks xmlns:a="http://schemas.openxmlformats.org/drawingml/2006/main" noChangeAspect="1"/>
+            </wp:cNvGraphicFramePr>
+            <a:graphic xmlns:a="http://schemas.openxmlformats.org/drawingml/2006/main">
+              <a:graphicData uri="http://schemas.openxmlformats.org/drawingml/2006/picture">
+                <pic:pic xmlns:pic="http://schemas.openxmlformats.org/drawingml/2006/picture">
+                  <pic:nvPicPr>
+                    <pic:cNvPr id="37" name="Imagem 27"/>
+                    <pic:cNvPicPr>
+                      <a:picLocks noChangeAspect="1"/>
+                    </pic:cNvPicPr>
+                  </pic:nvPicPr>
+                  <pic:blipFill>
+                    <a:blip r:embed="rId29"/>
+                    <a:stretch>
+                      <a:fillRect/>
+                    </a:stretch>
+                  </pic:blipFill>
+                  <pic:spPr>
+                    <a:xfrm>
+                      <a:off x="0" y="0"/>
+                      <a:ext cx="5269865" cy="3177540"/>
+                    </a:xfrm>
+                    <a:prstGeom prst="rect">
+                      <a:avLst/>
+                    </a:prstGeom>
+                    <a:noFill/>
+                    <a:ln>
+                      <a:noFill/>
+                    </a:ln>
+                  </pic:spPr>
+                </pic:pic>
+              </a:graphicData>
+            </a:graphic>
+          </wp:inline>
+        </w:drawing>
+      </w:r>
+    </w:p>
+    <w:p/>
+    <w:p>
+      <w:pPr>
+        <w:rPr>
+          <w:rFonts w:hint="default"/>
+          <w:lang w:val="pt-PT"/>
+        </w:rPr>
+        <w:sectPr>
+          <w:pgSz w:w="11906" w:h="16838"/>
+          <w:pgMar w:top="1440" w:right="1800" w:bottom="1440" w:left="1800" w:header="720" w:footer="720" w:gutter="0"/>
+          <w:cols w:space="720" w:num="1"/>
+          <w:docGrid w:linePitch="360" w:charSpace="0"/>
+        </w:sectPr>
+      </w:pPr>
+    </w:p>
+    <w:p>
+      <w:pPr>
+        <w:rPr>
+          <w:rFonts w:hint="default" w:ascii="Arial" w:hAnsi="Arial" w:cs="Arial"/>
+          <w:lang w:val="pt-PT"/>
+        </w:rPr>
+      </w:pPr>
+      <w:r>
+        <w:rPr>
+          <w:rFonts w:hint="default" w:ascii="Arial" w:hAnsi="Arial" w:cs="Arial"/>
+          <w:lang w:val="pt-PT"/>
+        </w:rPr>
+        <w:t>Tetse lista de order (admin) &amp; Entrar na págia Editar perfil</w:t>
+      </w:r>
+    </w:p>
+    <w:p/>
+    <w:p>
+      <w:r>
+        <w:drawing>
+          <wp:inline distT="0" distB="0" distL="114300" distR="114300">
+            <wp:extent cx="5272405" cy="3088640"/>
+            <wp:effectExtent l="0" t="0" r="4445" b="16510"/>
+            <wp:docPr id="39" name="Imagem 29"/>
+            <wp:cNvGraphicFramePr>
+              <a:graphicFrameLocks xmlns:a="http://schemas.openxmlformats.org/drawingml/2006/main" noChangeAspect="1"/>
+            </wp:cNvGraphicFramePr>
+            <a:graphic xmlns:a="http://schemas.openxmlformats.org/drawingml/2006/main">
+              <a:graphicData uri="http://schemas.openxmlformats.org/drawingml/2006/picture">
+                <pic:pic xmlns:pic="http://schemas.openxmlformats.org/drawingml/2006/picture">
+                  <pic:nvPicPr>
+                    <pic:cNvPr id="39" name="Imagem 29"/>
+                    <pic:cNvPicPr>
+                      <a:picLocks noChangeAspect="1"/>
+                    </pic:cNvPicPr>
+                  </pic:nvPicPr>
+                  <pic:blipFill>
+                    <a:blip r:embed="rId30"/>
+                    <a:stretch>
+                      <a:fillRect/>
+                    </a:stretch>
+                  </pic:blipFill>
+                  <pic:spPr>
+                    <a:xfrm>
+                      <a:off x="0" y="0"/>
+                      <a:ext cx="5272405" cy="3088640"/>
+                    </a:xfrm>
+                    <a:prstGeom prst="rect">
+                      <a:avLst/>
+                    </a:prstGeom>
+                    <a:noFill/>
+                    <a:ln>
+                      <a:noFill/>
+                    </a:ln>
+                  </pic:spPr>
+                </pic:pic>
+              </a:graphicData>
+            </a:graphic>
+          </wp:inline>
+        </w:drawing>
+      </w:r>
+    </w:p>
+    <w:p/>
+    <w:p>
+      <w:pPr>
+        <w:rPr>
+          <w:rFonts w:hint="default"/>
+          <w:lang w:val="pt-PT"/>
+        </w:rPr>
+        <w:sectPr>
+          <w:pgSz w:w="11906" w:h="16838"/>
+          <w:pgMar w:top="1440" w:right="1800" w:bottom="1440" w:left="1800" w:header="720" w:footer="720" w:gutter="0"/>
+          <w:cols w:space="720" w:num="1"/>
+          <w:docGrid w:linePitch="360" w:charSpace="0"/>
+        </w:sectPr>
+      </w:pPr>
+    </w:p>
+    <w:p>
+      <w:pPr>
+        <w:rPr>
+          <w:rFonts w:hint="default" w:ascii="Arial" w:hAnsi="Arial" w:cs="Arial"/>
+          <w:lang w:val="pt-PT"/>
+        </w:rPr>
+      </w:pPr>
+      <w:r>
+        <w:rPr>
+          <w:rFonts w:hint="default" w:ascii="Arial" w:hAnsi="Arial" w:cs="Arial"/>
+          <w:lang w:val="pt-PT"/>
+        </w:rPr>
+        <w:t>Editar perfil (post) &amp; entrar na página account management</w:t>
+      </w:r>
+    </w:p>
+    <w:p>
+      <w:r>
+        <w:drawing>
+          <wp:inline distT="0" distB="0" distL="114300" distR="114300">
+            <wp:extent cx="5267960" cy="2963545"/>
+            <wp:effectExtent l="0" t="0" r="8890" b="8255"/>
+            <wp:docPr id="40" name="Imagem 30"/>
+            <wp:cNvGraphicFramePr>
+              <a:graphicFrameLocks xmlns:a="http://schemas.openxmlformats.org/drawingml/2006/main" noChangeAspect="1"/>
+            </wp:cNvGraphicFramePr>
+            <a:graphic xmlns:a="http://schemas.openxmlformats.org/drawingml/2006/main">
+              <a:graphicData uri="http://schemas.openxmlformats.org/drawingml/2006/picture">
+                <pic:pic xmlns:pic="http://schemas.openxmlformats.org/drawingml/2006/picture">
+                  <pic:nvPicPr>
+                    <pic:cNvPr id="40" name="Imagem 30"/>
+                    <pic:cNvPicPr>
+                      <a:picLocks noChangeAspect="1"/>
+                    </pic:cNvPicPr>
+                  </pic:nvPicPr>
+                  <pic:blipFill>
+                    <a:blip r:embed="rId31"/>
+                    <a:stretch>
+                      <a:fillRect/>
+                    </a:stretch>
+                  </pic:blipFill>
+                  <pic:spPr>
+                    <a:xfrm>
+                      <a:off x="0" y="0"/>
+                      <a:ext cx="5267960" cy="2963545"/>
+                    </a:xfrm>
+                    <a:prstGeom prst="rect">
+                      <a:avLst/>
+                    </a:prstGeom>
+                    <a:noFill/>
+                    <a:ln>
+                      <a:noFill/>
+                    </a:ln>
+                  </pic:spPr>
+                </pic:pic>
+              </a:graphicData>
+            </a:graphic>
+          </wp:inline>
+        </w:drawing>
+      </w:r>
+    </w:p>
+    <w:p/>
+    <w:p>
+      <w:pPr>
+        <w:rPr>
+          <w:rFonts w:hint="default" w:ascii="Arial" w:hAnsi="Arial" w:cs="Arial"/>
+          <w:lang w:val="pt-PT" w:eastAsia="zh-CN"/>
+        </w:rPr>
+      </w:pPr>
+      <w:r>
+        <w:rPr>
+          <w:rFonts w:hint="default" w:ascii="Arial" w:hAnsi="Arial" w:cs="Arial"/>
+          <w:lang w:val="pt-PT" w:eastAsia="zh-CN"/>
+        </w:rPr>
+        <w:t>Teste Update account management &amp; Desativar utilizador</w:t>
+      </w:r>
+    </w:p>
+    <w:p>
+      <w:pPr>
+        <w:rPr>
+          <w:rFonts w:hint="default"/>
+          <w:lang w:val="pt-PT" w:eastAsia="zh-CN"/>
+        </w:rPr>
+      </w:pPr>
+      <w:r>
+        <w:drawing>
+          <wp:inline distT="0" distB="0" distL="114300" distR="114300">
+            <wp:extent cx="5267960" cy="2562860"/>
+            <wp:effectExtent l="0" t="0" r="8890" b="8890"/>
+            <wp:docPr id="41" name="Imagem 31"/>
+            <wp:cNvGraphicFramePr>
+              <a:graphicFrameLocks xmlns:a="http://schemas.openxmlformats.org/drawingml/2006/main" noChangeAspect="1"/>
+            </wp:cNvGraphicFramePr>
+            <a:graphic xmlns:a="http://schemas.openxmlformats.org/drawingml/2006/main">
+              <a:graphicData uri="http://schemas.openxmlformats.org/drawingml/2006/picture">
+                <pic:pic xmlns:pic="http://schemas.openxmlformats.org/drawingml/2006/picture">
+                  <pic:nvPicPr>
+                    <pic:cNvPr id="41" name="Imagem 31"/>
+                    <pic:cNvPicPr>
+                      <a:picLocks noChangeAspect="1"/>
+                    </pic:cNvPicPr>
+                  </pic:nvPicPr>
+                  <pic:blipFill>
+                    <a:blip r:embed="rId32"/>
+                    <a:stretch>
+                      <a:fillRect/>
+                    </a:stretch>
+                  </pic:blipFill>
+                  <pic:spPr>
+                    <a:xfrm>
+                      <a:off x="0" y="0"/>
+                      <a:ext cx="5267960" cy="2562860"/>
+                    </a:xfrm>
+                    <a:prstGeom prst="rect">
+                      <a:avLst/>
+                    </a:prstGeom>
+                    <a:noFill/>
+                    <a:ln>
+                      <a:noFill/>
+                    </a:ln>
+                  </pic:spPr>
+                </pic:pic>
+              </a:graphicData>
+            </a:graphic>
+          </wp:inline>
+        </w:drawing>
       </w:r>
     </w:p>
     <w:sectPr>
@@ -7128,7 +9441,7 @@
 <w:ftr xmlns:wpc="http://schemas.microsoft.com/office/word/2010/wordprocessingCanvas" xmlns:mc="http://schemas.openxmlformats.org/markup-compatibility/2006" xmlns:o="urn:schemas-microsoft-com:office:office" xmlns:r="http://schemas.openxmlformats.org/officeDocument/2006/relationships" xmlns:m="http://schemas.openxmlformats.org/officeDocument/2006/math" xmlns:v="urn:schemas-microsoft-com:vml" xmlns:wp14="http://schemas.microsoft.com/office/word/2010/wordprocessingDrawing" xmlns:wp="http://schemas.openxmlformats.org/drawingml/2006/wordprocessingDrawing" xmlns:w10="urn:schemas-microsoft-com:office:word" xmlns:w="http://schemas.openxmlformats.org/wordprocessingml/2006/main" xmlns:w14="http://schemas.microsoft.com/office/word/2010/wordml" xmlns:w15="http://schemas.microsoft.com/office/word/2012/wordml" xmlns:wpg="http://schemas.microsoft.com/office/word/2010/wordprocessingGroup" xmlns:wpi="http://schemas.microsoft.com/office/word/2010/wordprocessingInk" xmlns:wne="http://schemas.microsoft.com/office/word/2006/wordml" xmlns:wps="http://schemas.microsoft.com/office/word/2010/wordprocessingShape" xmlns:wpsCustomData="http://www.wps.cn/officeDocument/2013/wpsCustomData" mc:Ignorable="w14 w15 wp14">
   <w:p>
     <w:pPr>
-      <w:pStyle w:val="9"/>
+      <w:pStyle w:val="11"/>
       <w:jc w:val="center"/>
       <w:rPr>
         <w:rFonts w:hint="default"/>
@@ -7190,7 +9503,7 @@
                       <w:txbxContent>
                         <w:p>
                           <w:pPr>
-                            <w:pStyle w:val="9"/>
+                            <w:pStyle w:val="11"/>
                           </w:pPr>
                           <w:r>
                             <w:fldChar w:fldCharType="begin"/>
@@ -7230,7 +9543,7 @@
                 <w:txbxContent>
                   <w:p>
                     <w:pPr>
-                      <w:pStyle w:val="9"/>
+                      <w:pStyle w:val="11"/>
                     </w:pPr>
                     <w:r>
                       <w:fldChar w:fldCharType="begin"/>
@@ -7553,7 +9866,25 @@
       </w:tblCellMar>
     </w:tblPr>
   </w:style>
-  <w:style w:type="paragraph" w:styleId="6">
+  <w:style w:type="character" w:styleId="6">
+    <w:name w:val="Hyperlink"/>
+    <w:basedOn w:val="4"/>
+    <w:uiPriority w:val="0"/>
+    <w:rPr>
+      <w:color w:val="0000FF"/>
+      <w:u w:val="single"/>
+    </w:rPr>
+  </w:style>
+  <w:style w:type="character" w:styleId="7">
+    <w:name w:val="FollowedHyperlink"/>
+    <w:basedOn w:val="4"/>
+    <w:uiPriority w:val="0"/>
+    <w:rPr>
+      <w:color w:val="800080"/>
+      <w:u w:val="single"/>
+    </w:rPr>
+  </w:style>
+  <w:style w:type="paragraph" w:styleId="8">
     <w:name w:val="Body Text"/>
     <w:basedOn w:val="1"/>
     <w:uiPriority w:val="0"/>
@@ -7565,7 +9896,7 @@
       <w:sz w:val="76"/>
     </w:rPr>
   </w:style>
-  <w:style w:type="paragraph" w:styleId="7">
+  <w:style w:type="paragraph" w:styleId="9">
     <w:name w:val="caption"/>
     <w:basedOn w:val="1"/>
     <w:next w:val="1"/>
@@ -7578,13 +9909,13 @@
       <w:sz w:val="20"/>
     </w:rPr>
   </w:style>
-  <w:style w:type="paragraph" w:styleId="8">
+  <w:style w:type="paragraph" w:styleId="10">
     <w:name w:val="toc 1"/>
     <w:basedOn w:val="1"/>
     <w:next w:val="1"/>
     <w:uiPriority w:val="0"/>
   </w:style>
-  <w:style w:type="paragraph" w:styleId="9">
+  <w:style w:type="paragraph" w:styleId="11">
     <w:name w:val="footer"/>
     <w:basedOn w:val="1"/>
     <w:uiPriority w:val="0"/>
@@ -7600,7 +9931,7 @@
       <w:sz w:val="18"/>
     </w:rPr>
   </w:style>
-  <w:style w:type="paragraph" w:styleId="10">
+  <w:style w:type="paragraph" w:styleId="12">
     <w:name w:val="header"/>
     <w:basedOn w:val="1"/>
     <w:uiPriority w:val="0"/>
@@ -7625,7 +9956,16 @@
       <w:sz w:val="18"/>
     </w:rPr>
   </w:style>
-  <w:style w:type="table" w:styleId="11">
+  <w:style w:type="paragraph" w:styleId="13">
+    <w:name w:val="toc 2"/>
+    <w:basedOn w:val="1"/>
+    <w:next w:val="1"/>
+    <w:uiPriority w:val="0"/>
+    <w:pPr>
+      <w:ind w:left="420" w:leftChars="200"/>
+    </w:pPr>
+  </w:style>
+  <w:style w:type="table" w:styleId="14">
     <w:name w:val="Table Grid"/>
     <w:basedOn w:val="5"/>
     <w:uiPriority w:val="0"/>
@@ -7640,16 +9980,16 @@
       </w:tblBorders>
     </w:tblPr>
   </w:style>
-  <w:style w:type="paragraph" w:customStyle="1" w:styleId="12">
+  <w:style w:type="paragraph" w:customStyle="1" w:styleId="15">
     <w:name w:val="No Spacing"/>
-    <w:link w:val="16"/>
+    <w:link w:val="19"/>
     <w:uiPriority w:val="0"/>
     <w:rPr>
       <w:rFonts w:hint="default" w:ascii="Times New Roman" w:hAnsi="Times New Roman" w:eastAsia="SimSun" w:cstheme="minorBidi"/>
       <w:sz w:val="22"/>
     </w:rPr>
   </w:style>
-  <w:style w:type="paragraph" w:customStyle="1" w:styleId="13">
+  <w:style w:type="paragraph" w:customStyle="1" w:styleId="16">
     <w:name w:val="Date1"/>
     <w:basedOn w:val="1"/>
     <w:next w:val="1"/>
@@ -7664,7 +10004,7 @@
       <w:szCs w:val="24"/>
     </w:rPr>
   </w:style>
-  <w:style w:type="paragraph" w:customStyle="1" w:styleId="14">
+  <w:style w:type="paragraph" w:customStyle="1" w:styleId="17">
     <w:name w:val="Contact Details"/>
     <w:basedOn w:val="1"/>
     <w:uiPriority w:val="0"/>
@@ -7677,7 +10017,7 @@
       <w:szCs w:val="14"/>
     </w:rPr>
   </w:style>
-  <w:style w:type="paragraph" w:customStyle="1" w:styleId="15">
+  <w:style w:type="paragraph" w:customStyle="1" w:styleId="18">
     <w:name w:val="Organization"/>
     <w:basedOn w:val="1"/>
     <w:uiPriority w:val="0"/>
@@ -7691,17 +10031,17 @@
       <w:szCs w:val="36"/>
     </w:rPr>
   </w:style>
-  <w:style w:type="character" w:customStyle="1" w:styleId="16">
+  <w:style w:type="character" w:customStyle="1" w:styleId="19">
     <w:name w:val="无间隔 Char"/>
     <w:basedOn w:val="4"/>
-    <w:link w:val="12"/>
+    <w:link w:val="15"/>
     <w:uiPriority w:val="0"/>
     <w:rPr>
       <w:rFonts w:hint="default" w:ascii="Times New Roman" w:hAnsi="Times New Roman" w:eastAsia="SimSun"/>
       <w:sz w:val="22"/>
     </w:rPr>
   </w:style>
-  <w:style w:type="paragraph" w:customStyle="1" w:styleId="17">
+  <w:style w:type="paragraph" w:customStyle="1" w:styleId="20">
     <w:name w:val="WPSOffice手动目录 1"/>
     <w:uiPriority w:val="0"/>
     <w:pPr>
@@ -7980,6 +10320,15 @@
     </customSectPr>
     <customSectPr/>
     <customSectPr/>
+    <customSectPr/>
+    <customSectPr/>
+    <customSectPr/>
+    <customSectPr/>
+    <customSectPr/>
+    <customSectPr/>
+    <customSectPr/>
+    <customSectPr/>
+    <customSectPr/>
   </customSectProps>
   <customShpExts>
     <customShpInfo spid="_x0000_s1026" textRotate="1"/>

</xml_diff>